<commit_message>
Lab3 fix and HW4
</commit_message>
<xml_diff>
--- a/Labs/Lab3/LAB03_JackNelson.docx
+++ b/Labs/Lab3/LAB03_JackNelson.docx
@@ -1,6 +1,6 @@
 
 <file path=word/document.xml><?xml version="1.0" encoding="utf-8"?>
-<w:document xmlns:wpc="http://schemas.microsoft.com/office/word/2010/wordprocessingCanvas" xmlns:mo="http://schemas.microsoft.com/office/mac/office/2008/main" xmlns:mc="http://schemas.openxmlformats.org/markup-compatibility/2006" xmlns:mv="urn:schemas-microsoft-com:mac:vml" xmlns:o="urn:schemas-microsoft-com:office:office" xmlns:r="http://schemas.openxmlformats.org/officeDocument/2006/relationships" xmlns:m="http://schemas.openxmlformats.org/officeDocument/2006/math" xmlns:v="urn:schemas-microsoft-com:vml" xmlns:wp14="http://schemas.microsoft.com/office/word/2010/wordprocessingDrawing" xmlns:wp="http://schemas.openxmlformats.org/drawingml/2006/wordprocessingDrawing" xmlns:w10="urn:schemas-microsoft-com:office:word" xmlns:w="http://schemas.openxmlformats.org/wordprocessingml/2006/main" xmlns:w14="http://schemas.microsoft.com/office/word/2010/wordml" xmlns:w15="http://schemas.microsoft.com/office/word/2012/wordml" xmlns:wpg="http://schemas.microsoft.com/office/word/2010/wordprocessingGroup" xmlns:wpi="http://schemas.microsoft.com/office/word/2010/wordprocessingInk" xmlns:wne="http://schemas.microsoft.com/office/word/2006/wordml" xmlns:wps="http://schemas.microsoft.com/office/word/2010/wordprocessingShape" mc:Ignorable="w14 w15 wp14">
+<w:document xmlns:wpc="http://schemas.microsoft.com/office/word/2010/wordprocessingCanvas" xmlns:cx="http://schemas.microsoft.com/office/drawing/2014/chartex" xmlns:cx1="http://schemas.microsoft.com/office/drawing/2015/9/8/chartex" xmlns:cx2="http://schemas.microsoft.com/office/drawing/2015/10/21/chartex" xmlns:cx3="http://schemas.microsoft.com/office/drawing/2016/5/9/chartex" xmlns:cx4="http://schemas.microsoft.com/office/drawing/2016/5/10/chartex" xmlns:cx5="http://schemas.microsoft.com/office/drawing/2016/5/11/chartex" xmlns:cx6="http://schemas.microsoft.com/office/drawing/2016/5/12/chartex" xmlns:cx7="http://schemas.microsoft.com/office/drawing/2016/5/13/chartex" xmlns:cx8="http://schemas.microsoft.com/office/drawing/2016/5/14/chartex" xmlns:mc="http://schemas.openxmlformats.org/markup-compatibility/2006" xmlns:aink="http://schemas.microsoft.com/office/drawing/2016/ink" xmlns:am3d="http://schemas.microsoft.com/office/drawing/2017/model3d" xmlns:o="urn:schemas-microsoft-com:office:office" xmlns:r="http://schemas.openxmlformats.org/officeDocument/2006/relationships" xmlns:m="http://schemas.openxmlformats.org/officeDocument/2006/math" xmlns:v="urn:schemas-microsoft-com:vml" xmlns:wp14="http://schemas.microsoft.com/office/word/2010/wordprocessingDrawing" xmlns:wp="http://schemas.openxmlformats.org/drawingml/2006/wordprocessingDrawing" xmlns:w10="urn:schemas-microsoft-com:office:word" xmlns:w="http://schemas.openxmlformats.org/wordprocessingml/2006/main" xmlns:w14="http://schemas.microsoft.com/office/word/2010/wordml" xmlns:w15="http://schemas.microsoft.com/office/word/2012/wordml" xmlns:w16cid="http://schemas.microsoft.com/office/word/2016/wordml/cid" xmlns:w16se="http://schemas.microsoft.com/office/word/2015/wordml/symex" xmlns:wpg="http://schemas.microsoft.com/office/word/2010/wordprocessingGroup" xmlns:wpi="http://schemas.microsoft.com/office/word/2010/wordprocessingInk" xmlns:wne="http://schemas.microsoft.com/office/word/2006/wordml" xmlns:wps="http://schemas.microsoft.com/office/word/2010/wordprocessingShape" mc:Ignorable="w14 w15 w16se w16cid wp14">
   <w:body>
     <w:p>
       <w:pPr>
@@ -4900,7 +4900,7 @@
     </w:p>
     <w:tbl>
       <w:tblPr>
-        <w:tblW w:w="7575" w:type="dxa"/>
+        <w:tblW w:w="7282" w:type="dxa"/>
         <w:tblInd w:w="93" w:type="dxa"/>
         <w:tblBorders>
           <w:top w:val="single" w:sz="4" w:space="0" w:color="auto"/>
@@ -4914,9 +4914,9 @@
       </w:tblPr>
       <w:tblGrid>
         <w:gridCol w:w="1500"/>
-        <w:gridCol w:w="2025"/>
-        <w:gridCol w:w="2430"/>
-        <w:gridCol w:w="1620"/>
+        <w:gridCol w:w="1732"/>
+        <w:gridCol w:w="2340"/>
+        <w:gridCol w:w="1710"/>
       </w:tblGrid>
       <w:tr>
         <w:trPr>
@@ -4953,7 +4953,7 @@
         </w:tc>
         <w:tc>
           <w:tcPr>
-            <w:tcW w:w="2025" w:type="dxa"/>
+            <w:tcW w:w="1732" w:type="dxa"/>
             <w:shd w:val="clear" w:color="auto" w:fill="auto"/>
             <w:vAlign w:val="bottom"/>
             <w:hideMark/>
@@ -5021,7 +5021,7 @@
         </w:tc>
         <w:tc>
           <w:tcPr>
-            <w:tcW w:w="2430" w:type="dxa"/>
+            <w:tcW w:w="2340" w:type="dxa"/>
             <w:shd w:val="clear" w:color="auto" w:fill="auto"/>
             <w:vAlign w:val="bottom"/>
             <w:hideMark/>
@@ -5127,7 +5127,7 @@
         </w:tc>
         <w:tc>
           <w:tcPr>
-            <w:tcW w:w="1620" w:type="dxa"/>
+            <w:tcW w:w="1710" w:type="dxa"/>
             <w:shd w:val="clear" w:color="auto" w:fill="auto"/>
             <w:vAlign w:val="bottom"/>
             <w:hideMark/>
@@ -5252,15 +5252,16 @@
         </w:tc>
         <w:tc>
           <w:tcPr>
-            <w:tcW w:w="2025" w:type="dxa"/>
-            <w:shd w:val="clear" w:color="auto" w:fill="auto"/>
-            <w:noWrap/>
-            <w:vAlign w:val="bottom"/>
-            <w:hideMark/>
-          </w:tcPr>
-          <w:p>
-            <w:pPr>
-              <w:spacing w:after="0" w:line="240" w:lineRule="auto"/>
+            <w:tcW w:w="1732" w:type="dxa"/>
+            <w:shd w:val="clear" w:color="auto" w:fill="auto"/>
+            <w:noWrap/>
+            <w:vAlign w:val="bottom"/>
+            <w:hideMark/>
+          </w:tcPr>
+          <w:p>
+            <w:pPr>
+              <w:spacing w:after="0" w:line="240" w:lineRule="auto"/>
+              <w:jc w:val="right"/>
               <w:rPr>
                 <w:rFonts w:ascii="Calibri" w:eastAsia="Times New Roman" w:hAnsi="Calibri" w:cs="Times New Roman"/>
                 <w:color w:val="000000"/>
@@ -5284,15 +5285,16 @@
         </w:tc>
         <w:tc>
           <w:tcPr>
-            <w:tcW w:w="2430" w:type="dxa"/>
-            <w:shd w:val="clear" w:color="auto" w:fill="auto"/>
-            <w:noWrap/>
-            <w:vAlign w:val="bottom"/>
-            <w:hideMark/>
-          </w:tcPr>
-          <w:p>
-            <w:pPr>
-              <w:spacing w:after="0" w:line="240" w:lineRule="auto"/>
+            <w:tcW w:w="2340" w:type="dxa"/>
+            <w:shd w:val="clear" w:color="auto" w:fill="auto"/>
+            <w:noWrap/>
+            <w:vAlign w:val="bottom"/>
+            <w:hideMark/>
+          </w:tcPr>
+          <w:p>
+            <w:pPr>
+              <w:spacing w:after="0" w:line="240" w:lineRule="auto"/>
+              <w:jc w:val="right"/>
               <w:rPr>
                 <w:rFonts w:ascii="Calibri" w:eastAsia="Times New Roman" w:hAnsi="Calibri" w:cs="Times New Roman"/>
                 <w:color w:val="000000"/>
@@ -5316,15 +5318,16 @@
         </w:tc>
         <w:tc>
           <w:tcPr>
-            <w:tcW w:w="1620" w:type="dxa"/>
-            <w:shd w:val="clear" w:color="auto" w:fill="auto"/>
-            <w:noWrap/>
-            <w:vAlign w:val="bottom"/>
-            <w:hideMark/>
-          </w:tcPr>
-          <w:p>
-            <w:pPr>
-              <w:spacing w:after="0" w:line="240" w:lineRule="auto"/>
+            <w:tcW w:w="1710" w:type="dxa"/>
+            <w:shd w:val="clear" w:color="auto" w:fill="auto"/>
+            <w:noWrap/>
+            <w:vAlign w:val="bottom"/>
+            <w:hideMark/>
+          </w:tcPr>
+          <w:p>
+            <w:pPr>
+              <w:spacing w:after="0" w:line="240" w:lineRule="auto"/>
+              <w:jc w:val="right"/>
               <w:rPr>
                 <w:rFonts w:ascii="Calibri" w:eastAsia="Times New Roman" w:hAnsi="Calibri" w:cs="Times New Roman"/>
                 <w:color w:val="000000"/>
@@ -5342,7 +5345,7 @@
                 <w:rFonts w:ascii="Calibri" w:eastAsia="Times New Roman" w:hAnsi="Calibri" w:cs="Times New Roman"/>
                 <w:color w:val="000000"/>
               </w:rPr>
-              <w:t>72</w:t>
+              <w:t>661.2245</w:t>
             </w:r>
           </w:p>
         </w:tc>
@@ -5379,15 +5382,16 @@
         </w:tc>
         <w:tc>
           <w:tcPr>
-            <w:tcW w:w="2025" w:type="dxa"/>
-            <w:shd w:val="clear" w:color="auto" w:fill="auto"/>
-            <w:noWrap/>
-            <w:vAlign w:val="bottom"/>
-            <w:hideMark/>
-          </w:tcPr>
-          <w:p>
-            <w:pPr>
-              <w:spacing w:after="0" w:line="240" w:lineRule="auto"/>
+            <w:tcW w:w="1732" w:type="dxa"/>
+            <w:shd w:val="clear" w:color="auto" w:fill="auto"/>
+            <w:noWrap/>
+            <w:vAlign w:val="bottom"/>
+            <w:hideMark/>
+          </w:tcPr>
+          <w:p>
+            <w:pPr>
+              <w:spacing w:after="0" w:line="240" w:lineRule="auto"/>
+              <w:jc w:val="right"/>
               <w:rPr>
                 <w:rFonts w:ascii="Calibri" w:eastAsia="Times New Roman" w:hAnsi="Calibri" w:cs="Times New Roman"/>
                 <w:color w:val="000000"/>
@@ -5411,15 +5415,16 @@
         </w:tc>
         <w:tc>
           <w:tcPr>
-            <w:tcW w:w="2430" w:type="dxa"/>
-            <w:shd w:val="clear" w:color="auto" w:fill="auto"/>
-            <w:noWrap/>
-            <w:vAlign w:val="bottom"/>
-            <w:hideMark/>
-          </w:tcPr>
-          <w:p>
-            <w:pPr>
-              <w:spacing w:after="0" w:line="240" w:lineRule="auto"/>
+            <w:tcW w:w="2340" w:type="dxa"/>
+            <w:shd w:val="clear" w:color="auto" w:fill="auto"/>
+            <w:noWrap/>
+            <w:vAlign w:val="bottom"/>
+            <w:hideMark/>
+          </w:tcPr>
+          <w:p>
+            <w:pPr>
+              <w:spacing w:after="0" w:line="240" w:lineRule="auto"/>
+              <w:jc w:val="right"/>
               <w:rPr>
                 <w:rFonts w:ascii="Calibri" w:eastAsia="Times New Roman" w:hAnsi="Calibri" w:cs="Times New Roman"/>
                 <w:color w:val="000000"/>
@@ -5443,33 +5448,27 @@
         </w:tc>
         <w:tc>
           <w:tcPr>
-            <w:tcW w:w="1620" w:type="dxa"/>
-            <w:shd w:val="clear" w:color="auto" w:fill="auto"/>
-            <w:noWrap/>
-            <w:vAlign w:val="bottom"/>
-            <w:hideMark/>
-          </w:tcPr>
-          <w:p>
-            <w:pPr>
-              <w:spacing w:after="0" w:line="240" w:lineRule="auto"/>
-              <w:rPr>
-                <w:rFonts w:ascii="Calibri" w:eastAsia="Times New Roman" w:hAnsi="Calibri" w:cs="Times New Roman"/>
-                <w:color w:val="000000"/>
-              </w:rPr>
-            </w:pPr>
-            <w:r>
-              <w:rPr>
-                <w:rFonts w:ascii="Calibri" w:eastAsia="Times New Roman" w:hAnsi="Calibri" w:cs="Times New Roman"/>
-                <w:color w:val="000000"/>
-              </w:rPr>
-              <w:t> </w:t>
-            </w:r>
-            <w:r>
-              <w:rPr>
-                <w:rFonts w:ascii="Calibri" w:eastAsia="Times New Roman" w:hAnsi="Calibri" w:cs="Times New Roman"/>
-                <w:color w:val="000000"/>
-              </w:rPr>
-              <w:t>32</w:t>
+            <w:tcW w:w="1710" w:type="dxa"/>
+            <w:shd w:val="clear" w:color="auto" w:fill="auto"/>
+            <w:noWrap/>
+            <w:vAlign w:val="bottom"/>
+            <w:hideMark/>
+          </w:tcPr>
+          <w:p>
+            <w:pPr>
+              <w:spacing w:after="0" w:line="240" w:lineRule="auto"/>
+              <w:jc w:val="right"/>
+              <w:rPr>
+                <w:rFonts w:ascii="Calibri" w:eastAsia="Times New Roman" w:hAnsi="Calibri" w:cs="Times New Roman"/>
+                <w:color w:val="000000"/>
+              </w:rPr>
+            </w:pPr>
+            <w:r>
+              <w:rPr>
+                <w:rFonts w:ascii="Calibri" w:eastAsia="Times New Roman" w:hAnsi="Calibri" w:cs="Times New Roman"/>
+                <w:color w:val="000000"/>
+              </w:rPr>
+              <w:t>768.0816</w:t>
             </w:r>
           </w:p>
         </w:tc>
@@ -5506,15 +5505,16 @@
         </w:tc>
         <w:tc>
           <w:tcPr>
-            <w:tcW w:w="2025" w:type="dxa"/>
-            <w:shd w:val="clear" w:color="auto" w:fill="auto"/>
-            <w:noWrap/>
-            <w:vAlign w:val="bottom"/>
-            <w:hideMark/>
-          </w:tcPr>
-          <w:p>
-            <w:pPr>
-              <w:spacing w:after="0" w:line="240" w:lineRule="auto"/>
+            <w:tcW w:w="1732" w:type="dxa"/>
+            <w:shd w:val="clear" w:color="auto" w:fill="auto"/>
+            <w:noWrap/>
+            <w:vAlign w:val="bottom"/>
+            <w:hideMark/>
+          </w:tcPr>
+          <w:p>
+            <w:pPr>
+              <w:spacing w:after="0" w:line="240" w:lineRule="auto"/>
+              <w:jc w:val="right"/>
               <w:rPr>
                 <w:rFonts w:ascii="Calibri" w:eastAsia="Times New Roman" w:hAnsi="Calibri" w:cs="Times New Roman"/>
                 <w:color w:val="000000"/>
@@ -5538,15 +5538,16 @@
         </w:tc>
         <w:tc>
           <w:tcPr>
-            <w:tcW w:w="2430" w:type="dxa"/>
-            <w:shd w:val="clear" w:color="auto" w:fill="auto"/>
-            <w:noWrap/>
-            <w:vAlign w:val="bottom"/>
-            <w:hideMark/>
-          </w:tcPr>
-          <w:p>
-            <w:pPr>
-              <w:spacing w:after="0" w:line="240" w:lineRule="auto"/>
+            <w:tcW w:w="2340" w:type="dxa"/>
+            <w:shd w:val="clear" w:color="auto" w:fill="auto"/>
+            <w:noWrap/>
+            <w:vAlign w:val="bottom"/>
+            <w:hideMark/>
+          </w:tcPr>
+          <w:p>
+            <w:pPr>
+              <w:spacing w:after="0" w:line="240" w:lineRule="auto"/>
+              <w:jc w:val="right"/>
               <w:rPr>
                 <w:rFonts w:ascii="Calibri" w:eastAsia="Times New Roman" w:hAnsi="Calibri" w:cs="Times New Roman"/>
                 <w:color w:val="000000"/>
@@ -5563,26 +5564,27 @@
         </w:tc>
         <w:tc>
           <w:tcPr>
-            <w:tcW w:w="1620" w:type="dxa"/>
-            <w:shd w:val="clear" w:color="auto" w:fill="auto"/>
-            <w:noWrap/>
-            <w:vAlign w:val="bottom"/>
-            <w:hideMark/>
-          </w:tcPr>
-          <w:p>
-            <w:pPr>
-              <w:spacing w:after="0" w:line="240" w:lineRule="auto"/>
-              <w:rPr>
-                <w:rFonts w:ascii="Calibri" w:eastAsia="Times New Roman" w:hAnsi="Calibri" w:cs="Times New Roman"/>
-                <w:color w:val="000000"/>
-              </w:rPr>
-            </w:pPr>
-            <w:r>
-              <w:rPr>
-                <w:rFonts w:ascii="Calibri" w:eastAsia="Times New Roman" w:hAnsi="Calibri" w:cs="Times New Roman"/>
-                <w:color w:val="000000"/>
-              </w:rPr>
-              <w:t>289</w:t>
+            <w:tcW w:w="1710" w:type="dxa"/>
+            <w:shd w:val="clear" w:color="auto" w:fill="auto"/>
+            <w:noWrap/>
+            <w:vAlign w:val="bottom"/>
+            <w:hideMark/>
+          </w:tcPr>
+          <w:p>
+            <w:pPr>
+              <w:spacing w:after="0" w:line="240" w:lineRule="auto"/>
+              <w:jc w:val="right"/>
+              <w:rPr>
+                <w:rFonts w:ascii="Calibri" w:eastAsia="Times New Roman" w:hAnsi="Calibri" w:cs="Times New Roman"/>
+                <w:color w:val="000000"/>
+              </w:rPr>
+            </w:pPr>
+            <w:r>
+              <w:rPr>
+                <w:rFonts w:ascii="Calibri" w:eastAsia="Times New Roman" w:hAnsi="Calibri" w:cs="Times New Roman"/>
+                <w:color w:val="000000"/>
+              </w:rPr>
+              <w:t>216.5102</w:t>
             </w:r>
           </w:p>
         </w:tc>
@@ -5619,15 +5621,16 @@
         </w:tc>
         <w:tc>
           <w:tcPr>
-            <w:tcW w:w="2025" w:type="dxa"/>
-            <w:shd w:val="clear" w:color="auto" w:fill="auto"/>
-            <w:noWrap/>
-            <w:vAlign w:val="bottom"/>
-            <w:hideMark/>
-          </w:tcPr>
-          <w:p>
-            <w:pPr>
-              <w:spacing w:after="0" w:line="240" w:lineRule="auto"/>
+            <w:tcW w:w="1732" w:type="dxa"/>
+            <w:shd w:val="clear" w:color="auto" w:fill="auto"/>
+            <w:noWrap/>
+            <w:vAlign w:val="bottom"/>
+            <w:hideMark/>
+          </w:tcPr>
+          <w:p>
+            <w:pPr>
+              <w:spacing w:after="0" w:line="240" w:lineRule="auto"/>
+              <w:jc w:val="right"/>
               <w:rPr>
                 <w:rFonts w:ascii="Calibri" w:eastAsia="Times New Roman" w:hAnsi="Calibri" w:cs="Times New Roman"/>
                 <w:color w:val="000000"/>
@@ -5644,15 +5647,16 @@
         </w:tc>
         <w:tc>
           <w:tcPr>
-            <w:tcW w:w="2430" w:type="dxa"/>
-            <w:shd w:val="clear" w:color="auto" w:fill="auto"/>
-            <w:noWrap/>
-            <w:vAlign w:val="bottom"/>
-            <w:hideMark/>
-          </w:tcPr>
-          <w:p>
-            <w:pPr>
-              <w:spacing w:after="0" w:line="240" w:lineRule="auto"/>
+            <w:tcW w:w="2340" w:type="dxa"/>
+            <w:shd w:val="clear" w:color="auto" w:fill="auto"/>
+            <w:noWrap/>
+            <w:vAlign w:val="bottom"/>
+            <w:hideMark/>
+          </w:tcPr>
+          <w:p>
+            <w:pPr>
+              <w:spacing w:after="0" w:line="240" w:lineRule="auto"/>
+              <w:jc w:val="right"/>
               <w:rPr>
                 <w:rFonts w:ascii="Calibri" w:eastAsia="Times New Roman" w:hAnsi="Calibri" w:cs="Times New Roman"/>
                 <w:color w:val="000000"/>
@@ -5669,26 +5673,27 @@
         </w:tc>
         <w:tc>
           <w:tcPr>
-            <w:tcW w:w="1620" w:type="dxa"/>
-            <w:shd w:val="clear" w:color="auto" w:fill="auto"/>
-            <w:noWrap/>
-            <w:vAlign w:val="bottom"/>
-            <w:hideMark/>
-          </w:tcPr>
-          <w:p>
-            <w:pPr>
-              <w:spacing w:after="0" w:line="240" w:lineRule="auto"/>
-              <w:rPr>
-                <w:rFonts w:ascii="Calibri" w:eastAsia="Times New Roman" w:hAnsi="Calibri" w:cs="Times New Roman"/>
-                <w:color w:val="000000"/>
-              </w:rPr>
-            </w:pPr>
-            <w:r>
-              <w:rPr>
-                <w:rFonts w:ascii="Calibri" w:eastAsia="Times New Roman" w:hAnsi="Calibri" w:cs="Times New Roman"/>
-                <w:color w:val="000000"/>
-              </w:rPr>
-              <w:t>441</w:t>
+            <w:tcW w:w="1710" w:type="dxa"/>
+            <w:shd w:val="clear" w:color="auto" w:fill="auto"/>
+            <w:noWrap/>
+            <w:vAlign w:val="bottom"/>
+            <w:hideMark/>
+          </w:tcPr>
+          <w:p>
+            <w:pPr>
+              <w:spacing w:after="0" w:line="240" w:lineRule="auto"/>
+              <w:jc w:val="right"/>
+              <w:rPr>
+                <w:rFonts w:ascii="Calibri" w:eastAsia="Times New Roman" w:hAnsi="Calibri" w:cs="Times New Roman"/>
+                <w:color w:val="000000"/>
+              </w:rPr>
+            </w:pPr>
+            <w:r>
+              <w:rPr>
+                <w:rFonts w:ascii="Calibri" w:eastAsia="Times New Roman" w:hAnsi="Calibri" w:cs="Times New Roman"/>
+                <w:color w:val="000000"/>
+              </w:rPr>
+              <w:t>114.7959</w:t>
             </w:r>
           </w:p>
         </w:tc>
@@ -5725,15 +5730,16 @@
         </w:tc>
         <w:tc>
           <w:tcPr>
-            <w:tcW w:w="2025" w:type="dxa"/>
-            <w:shd w:val="clear" w:color="auto" w:fill="auto"/>
-            <w:noWrap/>
-            <w:vAlign w:val="bottom"/>
-            <w:hideMark/>
-          </w:tcPr>
-          <w:p>
-            <w:pPr>
-              <w:spacing w:after="0" w:line="240" w:lineRule="auto"/>
+            <w:tcW w:w="1732" w:type="dxa"/>
+            <w:shd w:val="clear" w:color="auto" w:fill="auto"/>
+            <w:noWrap/>
+            <w:vAlign w:val="bottom"/>
+            <w:hideMark/>
+          </w:tcPr>
+          <w:p>
+            <w:pPr>
+              <w:spacing w:after="0" w:line="240" w:lineRule="auto"/>
+              <w:jc w:val="right"/>
               <w:rPr>
                 <w:rFonts w:ascii="Calibri" w:eastAsia="Times New Roman" w:hAnsi="Calibri" w:cs="Times New Roman"/>
                 <w:color w:val="000000"/>
@@ -5750,15 +5756,16 @@
         </w:tc>
         <w:tc>
           <w:tcPr>
-            <w:tcW w:w="2430" w:type="dxa"/>
-            <w:shd w:val="clear" w:color="auto" w:fill="auto"/>
-            <w:noWrap/>
-            <w:vAlign w:val="bottom"/>
-            <w:hideMark/>
-          </w:tcPr>
-          <w:p>
-            <w:pPr>
-              <w:spacing w:after="0" w:line="240" w:lineRule="auto"/>
+            <w:tcW w:w="2340" w:type="dxa"/>
+            <w:shd w:val="clear" w:color="auto" w:fill="auto"/>
+            <w:noWrap/>
+            <w:vAlign w:val="bottom"/>
+            <w:hideMark/>
+          </w:tcPr>
+          <w:p>
+            <w:pPr>
+              <w:spacing w:after="0" w:line="240" w:lineRule="auto"/>
+              <w:jc w:val="right"/>
               <w:rPr>
                 <w:rFonts w:ascii="Calibri" w:eastAsia="Times New Roman" w:hAnsi="Calibri" w:cs="Times New Roman"/>
                 <w:color w:val="000000"/>
@@ -5775,26 +5782,27 @@
         </w:tc>
         <w:tc>
           <w:tcPr>
-            <w:tcW w:w="1620" w:type="dxa"/>
-            <w:shd w:val="clear" w:color="auto" w:fill="auto"/>
-            <w:noWrap/>
-            <w:vAlign w:val="bottom"/>
-            <w:hideMark/>
-          </w:tcPr>
-          <w:p>
-            <w:pPr>
-              <w:spacing w:after="0" w:line="240" w:lineRule="auto"/>
-              <w:rPr>
-                <w:rFonts w:ascii="Calibri" w:eastAsia="Times New Roman" w:hAnsi="Calibri" w:cs="Times New Roman"/>
-                <w:color w:val="000000"/>
-              </w:rPr>
-            </w:pPr>
-            <w:r>
-              <w:rPr>
-                <w:rFonts w:ascii="Calibri" w:eastAsia="Times New Roman" w:hAnsi="Calibri" w:cs="Times New Roman"/>
-                <w:color w:val="000000"/>
-              </w:rPr>
-              <w:t>784</w:t>
+            <w:tcW w:w="1710" w:type="dxa"/>
+            <w:shd w:val="clear" w:color="auto" w:fill="auto"/>
+            <w:noWrap/>
+            <w:vAlign w:val="bottom"/>
+            <w:hideMark/>
+          </w:tcPr>
+          <w:p>
+            <w:pPr>
+              <w:spacing w:after="0" w:line="240" w:lineRule="auto"/>
+              <w:jc w:val="right"/>
+              <w:rPr>
+                <w:rFonts w:ascii="Calibri" w:eastAsia="Times New Roman" w:hAnsi="Calibri" w:cs="Times New Roman"/>
+                <w:color w:val="000000"/>
+              </w:rPr>
+            </w:pPr>
+            <w:r>
+              <w:rPr>
+                <w:rFonts w:ascii="Calibri" w:eastAsia="Times New Roman" w:hAnsi="Calibri" w:cs="Times New Roman"/>
+                <w:color w:val="000000"/>
+              </w:rPr>
+              <w:t>13.7959</w:t>
             </w:r>
           </w:p>
         </w:tc>
@@ -5831,15 +5839,16 @@
         </w:tc>
         <w:tc>
           <w:tcPr>
-            <w:tcW w:w="2025" w:type="dxa"/>
-            <w:shd w:val="clear" w:color="auto" w:fill="auto"/>
-            <w:noWrap/>
-            <w:vAlign w:val="bottom"/>
-            <w:hideMark/>
-          </w:tcPr>
-          <w:p>
-            <w:pPr>
-              <w:spacing w:after="0" w:line="240" w:lineRule="auto"/>
+            <w:tcW w:w="1732" w:type="dxa"/>
+            <w:shd w:val="clear" w:color="auto" w:fill="auto"/>
+            <w:noWrap/>
+            <w:vAlign w:val="bottom"/>
+            <w:hideMark/>
+          </w:tcPr>
+          <w:p>
+            <w:pPr>
+              <w:spacing w:after="0" w:line="240" w:lineRule="auto"/>
+              <w:jc w:val="right"/>
               <w:rPr>
                 <w:rFonts w:ascii="Calibri" w:eastAsia="Times New Roman" w:hAnsi="Calibri" w:cs="Times New Roman"/>
                 <w:color w:val="000000"/>
@@ -5856,15 +5865,16 @@
         </w:tc>
         <w:tc>
           <w:tcPr>
-            <w:tcW w:w="2430" w:type="dxa"/>
-            <w:shd w:val="clear" w:color="auto" w:fill="auto"/>
-            <w:noWrap/>
-            <w:vAlign w:val="bottom"/>
-            <w:hideMark/>
-          </w:tcPr>
-          <w:p>
-            <w:pPr>
-              <w:spacing w:after="0" w:line="240" w:lineRule="auto"/>
+            <w:tcW w:w="2340" w:type="dxa"/>
+            <w:shd w:val="clear" w:color="auto" w:fill="auto"/>
+            <w:noWrap/>
+            <w:vAlign w:val="bottom"/>
+            <w:hideMark/>
+          </w:tcPr>
+          <w:p>
+            <w:pPr>
+              <w:spacing w:after="0" w:line="240" w:lineRule="auto"/>
+              <w:jc w:val="right"/>
               <w:rPr>
                 <w:rFonts w:ascii="Calibri" w:eastAsia="Times New Roman" w:hAnsi="Calibri" w:cs="Times New Roman"/>
                 <w:color w:val="000000"/>
@@ -5881,26 +5891,27 @@
         </w:tc>
         <w:tc>
           <w:tcPr>
-            <w:tcW w:w="1620" w:type="dxa"/>
-            <w:shd w:val="clear" w:color="auto" w:fill="auto"/>
-            <w:noWrap/>
-            <w:vAlign w:val="bottom"/>
-            <w:hideMark/>
-          </w:tcPr>
-          <w:p>
-            <w:pPr>
-              <w:spacing w:after="0" w:line="240" w:lineRule="auto"/>
-              <w:rPr>
-                <w:rFonts w:ascii="Calibri" w:eastAsia="Times New Roman" w:hAnsi="Calibri" w:cs="Times New Roman"/>
-                <w:color w:val="000000"/>
-              </w:rPr>
-            </w:pPr>
-            <w:r>
-              <w:rPr>
-                <w:rFonts w:ascii="Calibri" w:eastAsia="Times New Roman" w:hAnsi="Calibri" w:cs="Times New Roman"/>
-                <w:color w:val="000000"/>
-              </w:rPr>
-              <w:t>1225</w:t>
+            <w:tcW w:w="1710" w:type="dxa"/>
+            <w:shd w:val="clear" w:color="auto" w:fill="auto"/>
+            <w:noWrap/>
+            <w:vAlign w:val="bottom"/>
+            <w:hideMark/>
+          </w:tcPr>
+          <w:p>
+            <w:pPr>
+              <w:spacing w:after="0" w:line="240" w:lineRule="auto"/>
+              <w:jc w:val="right"/>
+              <w:rPr>
+                <w:rFonts w:ascii="Calibri" w:eastAsia="Times New Roman" w:hAnsi="Calibri" w:cs="Times New Roman"/>
+                <w:color w:val="000000"/>
+              </w:rPr>
+            </w:pPr>
+            <w:r>
+              <w:rPr>
+                <w:rFonts w:ascii="Calibri" w:eastAsia="Times New Roman" w:hAnsi="Calibri" w:cs="Times New Roman"/>
+                <w:color w:val="000000"/>
+              </w:rPr>
+              <w:t>10.7959</w:t>
             </w:r>
           </w:p>
         </w:tc>
@@ -5937,15 +5948,16 @@
         </w:tc>
         <w:tc>
           <w:tcPr>
-            <w:tcW w:w="2025" w:type="dxa"/>
-            <w:shd w:val="clear" w:color="auto" w:fill="auto"/>
-            <w:noWrap/>
-            <w:vAlign w:val="bottom"/>
-            <w:hideMark/>
-          </w:tcPr>
-          <w:p>
-            <w:pPr>
-              <w:spacing w:after="0" w:line="240" w:lineRule="auto"/>
+            <w:tcW w:w="1732" w:type="dxa"/>
+            <w:shd w:val="clear" w:color="auto" w:fill="auto"/>
+            <w:noWrap/>
+            <w:vAlign w:val="bottom"/>
+            <w:hideMark/>
+          </w:tcPr>
+          <w:p>
+            <w:pPr>
+              <w:spacing w:after="0" w:line="240" w:lineRule="auto"/>
+              <w:jc w:val="right"/>
               <w:rPr>
                 <w:rFonts w:ascii="Calibri" w:eastAsia="Times New Roman" w:hAnsi="Calibri" w:cs="Times New Roman"/>
                 <w:color w:val="000000"/>
@@ -5962,15 +5974,16 @@
         </w:tc>
         <w:tc>
           <w:tcPr>
-            <w:tcW w:w="2430" w:type="dxa"/>
-            <w:shd w:val="clear" w:color="auto" w:fill="auto"/>
-            <w:noWrap/>
-            <w:vAlign w:val="bottom"/>
-            <w:hideMark/>
-          </w:tcPr>
-          <w:p>
-            <w:pPr>
-              <w:spacing w:after="0" w:line="240" w:lineRule="auto"/>
+            <w:tcW w:w="2340" w:type="dxa"/>
+            <w:shd w:val="clear" w:color="auto" w:fill="auto"/>
+            <w:noWrap/>
+            <w:vAlign w:val="bottom"/>
+            <w:hideMark/>
+          </w:tcPr>
+          <w:p>
+            <w:pPr>
+              <w:spacing w:after="0" w:line="240" w:lineRule="auto"/>
+              <w:jc w:val="right"/>
               <w:rPr>
                 <w:rFonts w:ascii="Calibri" w:eastAsia="Times New Roman" w:hAnsi="Calibri" w:cs="Times New Roman"/>
                 <w:color w:val="000000"/>
@@ -5987,26 +6000,27 @@
         </w:tc>
         <w:tc>
           <w:tcPr>
-            <w:tcW w:w="1620" w:type="dxa"/>
-            <w:shd w:val="clear" w:color="auto" w:fill="auto"/>
-            <w:noWrap/>
-            <w:vAlign w:val="bottom"/>
-            <w:hideMark/>
-          </w:tcPr>
-          <w:p>
-            <w:pPr>
-              <w:spacing w:after="0" w:line="240" w:lineRule="auto"/>
-              <w:rPr>
-                <w:rFonts w:ascii="Calibri" w:eastAsia="Times New Roman" w:hAnsi="Calibri" w:cs="Times New Roman"/>
-                <w:color w:val="000000"/>
-              </w:rPr>
-            </w:pPr>
-            <w:r>
-              <w:rPr>
-                <w:rFonts w:ascii="Calibri" w:eastAsia="Times New Roman" w:hAnsi="Calibri" w:cs="Times New Roman"/>
-                <w:color w:val="000000"/>
-              </w:rPr>
-              <w:t>4</w:t>
+            <w:tcW w:w="1710" w:type="dxa"/>
+            <w:shd w:val="clear" w:color="auto" w:fill="auto"/>
+            <w:noWrap/>
+            <w:vAlign w:val="bottom"/>
+            <w:hideMark/>
+          </w:tcPr>
+          <w:p>
+            <w:pPr>
+              <w:spacing w:after="0" w:line="240" w:lineRule="auto"/>
+              <w:jc w:val="right"/>
+              <w:rPr>
+                <w:rFonts w:ascii="Calibri" w:eastAsia="Times New Roman" w:hAnsi="Calibri" w:cs="Times New Roman"/>
+                <w:color w:val="000000"/>
+              </w:rPr>
+            </w:pPr>
+            <w:r>
+              <w:rPr>
+                <w:rFonts w:ascii="Calibri" w:eastAsia="Times New Roman" w:hAnsi="Calibri" w:cs="Times New Roman"/>
+                <w:color w:val="000000"/>
+              </w:rPr>
+              <w:t>471.5102</w:t>
             </w:r>
           </w:p>
         </w:tc>
@@ -6043,15 +6057,16 @@
         </w:tc>
         <w:tc>
           <w:tcPr>
-            <w:tcW w:w="2025" w:type="dxa"/>
-            <w:shd w:val="clear" w:color="auto" w:fill="auto"/>
-            <w:noWrap/>
-            <w:vAlign w:val="bottom"/>
-            <w:hideMark/>
-          </w:tcPr>
-          <w:p>
-            <w:pPr>
-              <w:spacing w:after="0" w:line="240" w:lineRule="auto"/>
+            <w:tcW w:w="1732" w:type="dxa"/>
+            <w:shd w:val="clear" w:color="auto" w:fill="auto"/>
+            <w:noWrap/>
+            <w:vAlign w:val="bottom"/>
+            <w:hideMark/>
+          </w:tcPr>
+          <w:p>
+            <w:pPr>
+              <w:spacing w:after="0" w:line="240" w:lineRule="auto"/>
+              <w:jc w:val="right"/>
               <w:rPr>
                 <w:rFonts w:ascii="Calibri" w:eastAsia="Times New Roman" w:hAnsi="Calibri" w:cs="Times New Roman"/>
                 <w:color w:val="000000"/>
@@ -6068,15 +6083,16 @@
         </w:tc>
         <w:tc>
           <w:tcPr>
-            <w:tcW w:w="2430" w:type="dxa"/>
-            <w:shd w:val="clear" w:color="auto" w:fill="auto"/>
-            <w:noWrap/>
-            <w:vAlign w:val="bottom"/>
-            <w:hideMark/>
-          </w:tcPr>
-          <w:p>
-            <w:pPr>
-              <w:spacing w:after="0" w:line="240" w:lineRule="auto"/>
+            <w:tcW w:w="2340" w:type="dxa"/>
+            <w:shd w:val="clear" w:color="auto" w:fill="auto"/>
+            <w:noWrap/>
+            <w:vAlign w:val="bottom"/>
+            <w:hideMark/>
+          </w:tcPr>
+          <w:p>
+            <w:pPr>
+              <w:spacing w:after="0" w:line="240" w:lineRule="auto"/>
+              <w:jc w:val="right"/>
               <w:rPr>
                 <w:rFonts w:ascii="Calibri" w:eastAsia="Times New Roman" w:hAnsi="Calibri" w:cs="Times New Roman"/>
                 <w:color w:val="000000"/>
@@ -6093,26 +6109,27 @@
         </w:tc>
         <w:tc>
           <w:tcPr>
-            <w:tcW w:w="1620" w:type="dxa"/>
-            <w:shd w:val="clear" w:color="auto" w:fill="auto"/>
-            <w:noWrap/>
-            <w:vAlign w:val="bottom"/>
-            <w:hideMark/>
-          </w:tcPr>
-          <w:p>
-            <w:pPr>
-              <w:spacing w:after="0" w:line="240" w:lineRule="auto"/>
-              <w:rPr>
-                <w:rFonts w:ascii="Calibri" w:eastAsia="Times New Roman" w:hAnsi="Calibri" w:cs="Times New Roman"/>
-                <w:color w:val="000000"/>
-              </w:rPr>
-            </w:pPr>
-            <w:r>
-              <w:rPr>
-                <w:rFonts w:ascii="Calibri" w:eastAsia="Times New Roman" w:hAnsi="Calibri" w:cs="Times New Roman"/>
-                <w:color w:val="000000"/>
-              </w:rPr>
-              <w:t>121</w:t>
+            <w:tcW w:w="1710" w:type="dxa"/>
+            <w:shd w:val="clear" w:color="auto" w:fill="auto"/>
+            <w:noWrap/>
+            <w:vAlign w:val="bottom"/>
+            <w:hideMark/>
+          </w:tcPr>
+          <w:p>
+            <w:pPr>
+              <w:spacing w:after="0" w:line="240" w:lineRule="auto"/>
+              <w:jc w:val="right"/>
+              <w:rPr>
+                <w:rFonts w:ascii="Calibri" w:eastAsia="Times New Roman" w:hAnsi="Calibri" w:cs="Times New Roman"/>
+                <w:color w:val="000000"/>
+              </w:rPr>
+            </w:pPr>
+            <w:r>
+              <w:rPr>
+                <w:rFonts w:ascii="Calibri" w:eastAsia="Times New Roman" w:hAnsi="Calibri" w:cs="Times New Roman"/>
+                <w:color w:val="000000"/>
+              </w:rPr>
+              <w:t>75.9388</w:t>
             </w:r>
           </w:p>
         </w:tc>
@@ -6149,15 +6166,16 @@
         </w:tc>
         <w:tc>
           <w:tcPr>
-            <w:tcW w:w="2025" w:type="dxa"/>
-            <w:shd w:val="clear" w:color="auto" w:fill="auto"/>
-            <w:noWrap/>
-            <w:vAlign w:val="bottom"/>
-            <w:hideMark/>
-          </w:tcPr>
-          <w:p>
-            <w:pPr>
-              <w:spacing w:after="0" w:line="240" w:lineRule="auto"/>
+            <w:tcW w:w="1732" w:type="dxa"/>
+            <w:shd w:val="clear" w:color="auto" w:fill="auto"/>
+            <w:noWrap/>
+            <w:vAlign w:val="bottom"/>
+            <w:hideMark/>
+          </w:tcPr>
+          <w:p>
+            <w:pPr>
+              <w:spacing w:after="0" w:line="240" w:lineRule="auto"/>
+              <w:jc w:val="right"/>
               <w:rPr>
                 <w:rFonts w:ascii="Calibri" w:eastAsia="Times New Roman" w:hAnsi="Calibri" w:cs="Times New Roman"/>
                 <w:color w:val="000000"/>
@@ -6174,15 +6192,16 @@
         </w:tc>
         <w:tc>
           <w:tcPr>
-            <w:tcW w:w="2430" w:type="dxa"/>
-            <w:shd w:val="clear" w:color="auto" w:fill="auto"/>
-            <w:noWrap/>
-            <w:vAlign w:val="bottom"/>
-            <w:hideMark/>
-          </w:tcPr>
-          <w:p>
-            <w:pPr>
-              <w:spacing w:after="0" w:line="240" w:lineRule="auto"/>
+            <w:tcW w:w="2340" w:type="dxa"/>
+            <w:shd w:val="clear" w:color="auto" w:fill="auto"/>
+            <w:noWrap/>
+            <w:vAlign w:val="bottom"/>
+            <w:hideMark/>
+          </w:tcPr>
+          <w:p>
+            <w:pPr>
+              <w:spacing w:after="0" w:line="240" w:lineRule="auto"/>
+              <w:jc w:val="right"/>
               <w:rPr>
                 <w:rFonts w:ascii="Calibri" w:eastAsia="Times New Roman" w:hAnsi="Calibri" w:cs="Times New Roman"/>
                 <w:color w:val="000000"/>
@@ -6199,26 +6218,27 @@
         </w:tc>
         <w:tc>
           <w:tcPr>
-            <w:tcW w:w="1620" w:type="dxa"/>
-            <w:shd w:val="clear" w:color="auto" w:fill="auto"/>
-            <w:noWrap/>
-            <w:vAlign w:val="bottom"/>
-            <w:hideMark/>
-          </w:tcPr>
-          <w:p>
-            <w:pPr>
-              <w:spacing w:after="0" w:line="240" w:lineRule="auto"/>
-              <w:rPr>
-                <w:rFonts w:ascii="Calibri" w:eastAsia="Times New Roman" w:hAnsi="Calibri" w:cs="Times New Roman"/>
-                <w:color w:val="000000"/>
-              </w:rPr>
-            </w:pPr>
-            <w:r>
-              <w:rPr>
-                <w:rFonts w:ascii="Calibri" w:eastAsia="Times New Roman" w:hAnsi="Calibri" w:cs="Times New Roman"/>
-                <w:color w:val="000000"/>
-              </w:rPr>
-              <w:t>225</w:t>
+            <w:tcW w:w="1710" w:type="dxa"/>
+            <w:shd w:val="clear" w:color="auto" w:fill="auto"/>
+            <w:noWrap/>
+            <w:vAlign w:val="bottom"/>
+            <w:hideMark/>
+          </w:tcPr>
+          <w:p>
+            <w:pPr>
+              <w:spacing w:after="0" w:line="240" w:lineRule="auto"/>
+              <w:jc w:val="right"/>
+              <w:rPr>
+                <w:rFonts w:ascii="Calibri" w:eastAsia="Times New Roman" w:hAnsi="Calibri" w:cs="Times New Roman"/>
+                <w:color w:val="000000"/>
+              </w:rPr>
+            </w:pPr>
+            <w:r>
+              <w:rPr>
+                <w:rFonts w:ascii="Calibri" w:eastAsia="Times New Roman" w:hAnsi="Calibri" w:cs="Times New Roman"/>
+                <w:color w:val="000000"/>
+              </w:rPr>
+              <w:t>22.2245</w:t>
             </w:r>
           </w:p>
         </w:tc>
@@ -6255,15 +6275,16 @@
         </w:tc>
         <w:tc>
           <w:tcPr>
-            <w:tcW w:w="2025" w:type="dxa"/>
-            <w:shd w:val="clear" w:color="auto" w:fill="auto"/>
-            <w:noWrap/>
-            <w:vAlign w:val="bottom"/>
-            <w:hideMark/>
-          </w:tcPr>
-          <w:p>
-            <w:pPr>
-              <w:spacing w:after="0" w:line="240" w:lineRule="auto"/>
+            <w:tcW w:w="1732" w:type="dxa"/>
+            <w:shd w:val="clear" w:color="auto" w:fill="auto"/>
+            <w:noWrap/>
+            <w:vAlign w:val="bottom"/>
+            <w:hideMark/>
+          </w:tcPr>
+          <w:p>
+            <w:pPr>
+              <w:spacing w:after="0" w:line="240" w:lineRule="auto"/>
+              <w:jc w:val="right"/>
               <w:rPr>
                 <w:rFonts w:ascii="Calibri" w:eastAsia="Times New Roman" w:hAnsi="Calibri" w:cs="Times New Roman"/>
                 <w:color w:val="000000"/>
@@ -6280,15 +6301,16 @@
         </w:tc>
         <w:tc>
           <w:tcPr>
-            <w:tcW w:w="2430" w:type="dxa"/>
-            <w:shd w:val="clear" w:color="auto" w:fill="auto"/>
-            <w:noWrap/>
-            <w:vAlign w:val="bottom"/>
-            <w:hideMark/>
-          </w:tcPr>
-          <w:p>
-            <w:pPr>
-              <w:spacing w:after="0" w:line="240" w:lineRule="auto"/>
+            <w:tcW w:w="2340" w:type="dxa"/>
+            <w:shd w:val="clear" w:color="auto" w:fill="auto"/>
+            <w:noWrap/>
+            <w:vAlign w:val="bottom"/>
+            <w:hideMark/>
+          </w:tcPr>
+          <w:p>
+            <w:pPr>
+              <w:spacing w:after="0" w:line="240" w:lineRule="auto"/>
+              <w:jc w:val="right"/>
               <w:rPr>
                 <w:rFonts w:ascii="Calibri" w:eastAsia="Times New Roman" w:hAnsi="Calibri" w:cs="Times New Roman"/>
                 <w:color w:val="000000"/>
@@ -6305,26 +6327,27 @@
         </w:tc>
         <w:tc>
           <w:tcPr>
-            <w:tcW w:w="1620" w:type="dxa"/>
-            <w:shd w:val="clear" w:color="auto" w:fill="auto"/>
-            <w:noWrap/>
-            <w:vAlign w:val="bottom"/>
-            <w:hideMark/>
-          </w:tcPr>
-          <w:p>
-            <w:pPr>
-              <w:spacing w:after="0" w:line="240" w:lineRule="auto"/>
-              <w:rPr>
-                <w:rFonts w:ascii="Calibri" w:eastAsia="Times New Roman" w:hAnsi="Calibri" w:cs="Times New Roman"/>
-                <w:color w:val="000000"/>
-              </w:rPr>
-            </w:pPr>
-            <w:r>
-              <w:rPr>
-                <w:rFonts w:ascii="Calibri" w:eastAsia="Times New Roman" w:hAnsi="Calibri" w:cs="Times New Roman"/>
-                <w:color w:val="000000"/>
-              </w:rPr>
-              <w:t>484</w:t>
+            <w:tcW w:w="1710" w:type="dxa"/>
+            <w:shd w:val="clear" w:color="auto" w:fill="auto"/>
+            <w:noWrap/>
+            <w:vAlign w:val="bottom"/>
+            <w:hideMark/>
+          </w:tcPr>
+          <w:p>
+            <w:pPr>
+              <w:spacing w:after="0" w:line="240" w:lineRule="auto"/>
+              <w:jc w:val="right"/>
+              <w:rPr>
+                <w:rFonts w:ascii="Calibri" w:eastAsia="Times New Roman" w:hAnsi="Calibri" w:cs="Times New Roman"/>
+                <w:color w:val="000000"/>
+              </w:rPr>
+            </w:pPr>
+            <w:r>
+              <w:rPr>
+                <w:rFonts w:ascii="Calibri" w:eastAsia="Times New Roman" w:hAnsi="Calibri" w:cs="Times New Roman"/>
+                <w:color w:val="000000"/>
+              </w:rPr>
+              <w:t>5.2245</w:t>
             </w:r>
           </w:p>
         </w:tc>
@@ -6361,15 +6384,16 @@
         </w:tc>
         <w:tc>
           <w:tcPr>
-            <w:tcW w:w="2025" w:type="dxa"/>
-            <w:shd w:val="clear" w:color="auto" w:fill="auto"/>
-            <w:noWrap/>
-            <w:vAlign w:val="bottom"/>
-            <w:hideMark/>
-          </w:tcPr>
-          <w:p>
-            <w:pPr>
-              <w:spacing w:after="0" w:line="240" w:lineRule="auto"/>
+            <w:tcW w:w="1732" w:type="dxa"/>
+            <w:shd w:val="clear" w:color="auto" w:fill="auto"/>
+            <w:noWrap/>
+            <w:vAlign w:val="bottom"/>
+            <w:hideMark/>
+          </w:tcPr>
+          <w:p>
+            <w:pPr>
+              <w:spacing w:after="0" w:line="240" w:lineRule="auto"/>
+              <w:jc w:val="right"/>
               <w:rPr>
                 <w:rFonts w:ascii="Calibri" w:eastAsia="Times New Roman" w:hAnsi="Calibri" w:cs="Times New Roman"/>
                 <w:color w:val="000000"/>
@@ -6386,15 +6410,16 @@
         </w:tc>
         <w:tc>
           <w:tcPr>
-            <w:tcW w:w="2430" w:type="dxa"/>
-            <w:shd w:val="clear" w:color="auto" w:fill="auto"/>
-            <w:noWrap/>
-            <w:vAlign w:val="bottom"/>
-            <w:hideMark/>
-          </w:tcPr>
-          <w:p>
-            <w:pPr>
-              <w:spacing w:after="0" w:line="240" w:lineRule="auto"/>
+            <w:tcW w:w="2340" w:type="dxa"/>
+            <w:shd w:val="clear" w:color="auto" w:fill="auto"/>
+            <w:noWrap/>
+            <w:vAlign w:val="bottom"/>
+            <w:hideMark/>
+          </w:tcPr>
+          <w:p>
+            <w:pPr>
+              <w:spacing w:after="0" w:line="240" w:lineRule="auto"/>
+              <w:jc w:val="right"/>
               <w:rPr>
                 <w:rFonts w:ascii="Calibri" w:eastAsia="Times New Roman" w:hAnsi="Calibri" w:cs="Times New Roman"/>
                 <w:color w:val="000000"/>
@@ -6411,26 +6436,27 @@
         </w:tc>
         <w:tc>
           <w:tcPr>
-            <w:tcW w:w="1620" w:type="dxa"/>
-            <w:shd w:val="clear" w:color="auto" w:fill="auto"/>
-            <w:noWrap/>
-            <w:vAlign w:val="bottom"/>
-            <w:hideMark/>
-          </w:tcPr>
-          <w:p>
-            <w:pPr>
-              <w:spacing w:after="0" w:line="240" w:lineRule="auto"/>
-              <w:rPr>
-                <w:rFonts w:ascii="Calibri" w:eastAsia="Times New Roman" w:hAnsi="Calibri" w:cs="Times New Roman"/>
-                <w:color w:val="000000"/>
-              </w:rPr>
-            </w:pPr>
-            <w:r>
-              <w:rPr>
-                <w:rFonts w:ascii="Calibri" w:eastAsia="Times New Roman" w:hAnsi="Calibri" w:cs="Times New Roman"/>
-                <w:color w:val="000000"/>
-              </w:rPr>
-              <w:t>841</w:t>
+            <w:tcW w:w="1710" w:type="dxa"/>
+            <w:shd w:val="clear" w:color="auto" w:fill="auto"/>
+            <w:noWrap/>
+            <w:vAlign w:val="bottom"/>
+            <w:hideMark/>
+          </w:tcPr>
+          <w:p>
+            <w:pPr>
+              <w:spacing w:after="0" w:line="240" w:lineRule="auto"/>
+              <w:jc w:val="right"/>
+              <w:rPr>
+                <w:rFonts w:ascii="Calibri" w:eastAsia="Times New Roman" w:hAnsi="Calibri" w:cs="Times New Roman"/>
+                <w:color w:val="000000"/>
+              </w:rPr>
+            </w:pPr>
+            <w:r>
+              <w:rPr>
+                <w:rFonts w:ascii="Calibri" w:eastAsia="Times New Roman" w:hAnsi="Calibri" w:cs="Times New Roman"/>
+                <w:color w:val="000000"/>
+              </w:rPr>
+              <w:t>86.2245</w:t>
             </w:r>
           </w:p>
         </w:tc>
@@ -6467,15 +6493,16 @@
         </w:tc>
         <w:tc>
           <w:tcPr>
-            <w:tcW w:w="2025" w:type="dxa"/>
-            <w:shd w:val="clear" w:color="auto" w:fill="auto"/>
-            <w:noWrap/>
-            <w:vAlign w:val="bottom"/>
-            <w:hideMark/>
-          </w:tcPr>
-          <w:p>
-            <w:pPr>
-              <w:spacing w:after="0" w:line="240" w:lineRule="auto"/>
+            <w:tcW w:w="1732" w:type="dxa"/>
+            <w:shd w:val="clear" w:color="auto" w:fill="auto"/>
+            <w:noWrap/>
+            <w:vAlign w:val="bottom"/>
+            <w:hideMark/>
+          </w:tcPr>
+          <w:p>
+            <w:pPr>
+              <w:spacing w:after="0" w:line="240" w:lineRule="auto"/>
+              <w:jc w:val="right"/>
               <w:rPr>
                 <w:rFonts w:ascii="Calibri" w:eastAsia="Times New Roman" w:hAnsi="Calibri" w:cs="Times New Roman"/>
                 <w:color w:val="000000"/>
@@ -6492,15 +6519,16 @@
         </w:tc>
         <w:tc>
           <w:tcPr>
-            <w:tcW w:w="2430" w:type="dxa"/>
-            <w:shd w:val="clear" w:color="auto" w:fill="auto"/>
-            <w:noWrap/>
-            <w:vAlign w:val="bottom"/>
-            <w:hideMark/>
-          </w:tcPr>
-          <w:p>
-            <w:pPr>
-              <w:spacing w:after="0" w:line="240" w:lineRule="auto"/>
+            <w:tcW w:w="2340" w:type="dxa"/>
+            <w:shd w:val="clear" w:color="auto" w:fill="auto"/>
+            <w:noWrap/>
+            <w:vAlign w:val="bottom"/>
+            <w:hideMark/>
+          </w:tcPr>
+          <w:p>
+            <w:pPr>
+              <w:spacing w:after="0" w:line="240" w:lineRule="auto"/>
+              <w:jc w:val="right"/>
               <w:rPr>
                 <w:rFonts w:ascii="Calibri" w:eastAsia="Times New Roman" w:hAnsi="Calibri" w:cs="Times New Roman"/>
                 <w:color w:val="000000"/>
@@ -6517,26 +6545,27 @@
         </w:tc>
         <w:tc>
           <w:tcPr>
-            <w:tcW w:w="1620" w:type="dxa"/>
-            <w:shd w:val="clear" w:color="auto" w:fill="auto"/>
-            <w:noWrap/>
-            <w:vAlign w:val="bottom"/>
-            <w:hideMark/>
-          </w:tcPr>
-          <w:p>
-            <w:pPr>
-              <w:spacing w:after="0" w:line="240" w:lineRule="auto"/>
-              <w:rPr>
-                <w:rFonts w:ascii="Calibri" w:eastAsia="Times New Roman" w:hAnsi="Calibri" w:cs="Times New Roman"/>
-                <w:color w:val="000000"/>
-              </w:rPr>
-            </w:pPr>
-            <w:r>
-              <w:rPr>
-                <w:rFonts w:ascii="Calibri" w:eastAsia="Times New Roman" w:hAnsi="Calibri" w:cs="Times New Roman"/>
-                <w:color w:val="000000"/>
-              </w:rPr>
-              <w:t>169</w:t>
+            <w:tcW w:w="1710" w:type="dxa"/>
+            <w:shd w:val="clear" w:color="auto" w:fill="auto"/>
+            <w:noWrap/>
+            <w:vAlign w:val="bottom"/>
+            <w:hideMark/>
+          </w:tcPr>
+          <w:p>
+            <w:pPr>
+              <w:spacing w:after="0" w:line="240" w:lineRule="auto"/>
+              <w:jc w:val="right"/>
+              <w:rPr>
+                <w:rFonts w:ascii="Calibri" w:eastAsia="Times New Roman" w:hAnsi="Calibri" w:cs="Times New Roman"/>
+                <w:color w:val="000000"/>
+              </w:rPr>
+            </w:pPr>
+            <w:r>
+              <w:rPr>
+                <w:rFonts w:ascii="Calibri" w:eastAsia="Times New Roman" w:hAnsi="Calibri" w:cs="Times New Roman"/>
+                <w:color w:val="000000"/>
+              </w:rPr>
+              <w:t>114.7959</w:t>
             </w:r>
           </w:p>
         </w:tc>
@@ -6573,15 +6602,16 @@
         </w:tc>
         <w:tc>
           <w:tcPr>
-            <w:tcW w:w="2025" w:type="dxa"/>
-            <w:shd w:val="clear" w:color="auto" w:fill="auto"/>
-            <w:noWrap/>
-            <w:vAlign w:val="bottom"/>
-            <w:hideMark/>
-          </w:tcPr>
-          <w:p>
-            <w:pPr>
-              <w:spacing w:after="0" w:line="240" w:lineRule="auto"/>
+            <w:tcW w:w="1732" w:type="dxa"/>
+            <w:shd w:val="clear" w:color="auto" w:fill="auto"/>
+            <w:noWrap/>
+            <w:vAlign w:val="bottom"/>
+            <w:hideMark/>
+          </w:tcPr>
+          <w:p>
+            <w:pPr>
+              <w:spacing w:after="0" w:line="240" w:lineRule="auto"/>
+              <w:jc w:val="right"/>
               <w:rPr>
                 <w:rFonts w:ascii="Calibri" w:eastAsia="Times New Roman" w:hAnsi="Calibri" w:cs="Times New Roman"/>
                 <w:color w:val="000000"/>
@@ -6598,15 +6628,16 @@
         </w:tc>
         <w:tc>
           <w:tcPr>
-            <w:tcW w:w="2430" w:type="dxa"/>
-            <w:shd w:val="clear" w:color="auto" w:fill="auto"/>
-            <w:noWrap/>
-            <w:vAlign w:val="bottom"/>
-            <w:hideMark/>
-          </w:tcPr>
-          <w:p>
-            <w:pPr>
-              <w:spacing w:after="0" w:line="240" w:lineRule="auto"/>
+            <w:tcW w:w="2340" w:type="dxa"/>
+            <w:shd w:val="clear" w:color="auto" w:fill="auto"/>
+            <w:noWrap/>
+            <w:vAlign w:val="bottom"/>
+            <w:hideMark/>
+          </w:tcPr>
+          <w:p>
+            <w:pPr>
+              <w:spacing w:after="0" w:line="240" w:lineRule="auto"/>
+              <w:jc w:val="right"/>
               <w:rPr>
                 <w:rFonts w:ascii="Calibri" w:eastAsia="Times New Roman" w:hAnsi="Calibri" w:cs="Times New Roman"/>
                 <w:color w:val="000000"/>
@@ -6623,26 +6654,27 @@
         </w:tc>
         <w:tc>
           <w:tcPr>
-            <w:tcW w:w="1620" w:type="dxa"/>
-            <w:shd w:val="clear" w:color="auto" w:fill="auto"/>
-            <w:noWrap/>
-            <w:vAlign w:val="bottom"/>
-            <w:hideMark/>
-          </w:tcPr>
-          <w:p>
-            <w:pPr>
-              <w:spacing w:after="0" w:line="240" w:lineRule="auto"/>
-              <w:rPr>
-                <w:rFonts w:ascii="Calibri" w:eastAsia="Times New Roman" w:hAnsi="Calibri" w:cs="Times New Roman"/>
-                <w:color w:val="000000"/>
-              </w:rPr>
-            </w:pPr>
-            <w:r>
-              <w:rPr>
-                <w:rFonts w:ascii="Calibri" w:eastAsia="Times New Roman" w:hAnsi="Calibri" w:cs="Times New Roman"/>
-                <w:color w:val="000000"/>
-              </w:rPr>
-              <w:t>289</w:t>
+            <w:tcW w:w="1710" w:type="dxa"/>
+            <w:shd w:val="clear" w:color="auto" w:fill="auto"/>
+            <w:noWrap/>
+            <w:vAlign w:val="bottom"/>
+            <w:hideMark/>
+          </w:tcPr>
+          <w:p>
+            <w:pPr>
+              <w:spacing w:after="0" w:line="240" w:lineRule="auto"/>
+              <w:jc w:val="right"/>
+              <w:rPr>
+                <w:rFonts w:ascii="Calibri" w:eastAsia="Times New Roman" w:hAnsi="Calibri" w:cs="Times New Roman"/>
+                <w:color w:val="000000"/>
+              </w:rPr>
+            </w:pPr>
+            <w:r>
+              <w:rPr>
+                <w:rFonts w:ascii="Calibri" w:eastAsia="Times New Roman" w:hAnsi="Calibri" w:cs="Times New Roman"/>
+                <w:color w:val="000000"/>
+              </w:rPr>
+              <w:t>45.0816</w:t>
             </w:r>
           </w:p>
         </w:tc>
@@ -6679,15 +6711,16 @@
         </w:tc>
         <w:tc>
           <w:tcPr>
-            <w:tcW w:w="2025" w:type="dxa"/>
-            <w:shd w:val="clear" w:color="auto" w:fill="auto"/>
-            <w:noWrap/>
-            <w:vAlign w:val="bottom"/>
-            <w:hideMark/>
-          </w:tcPr>
-          <w:p>
-            <w:pPr>
-              <w:spacing w:after="0" w:line="240" w:lineRule="auto"/>
+            <w:tcW w:w="1732" w:type="dxa"/>
+            <w:shd w:val="clear" w:color="auto" w:fill="auto"/>
+            <w:noWrap/>
+            <w:vAlign w:val="bottom"/>
+            <w:hideMark/>
+          </w:tcPr>
+          <w:p>
+            <w:pPr>
+              <w:spacing w:after="0" w:line="240" w:lineRule="auto"/>
+              <w:jc w:val="right"/>
               <w:rPr>
                 <w:rFonts w:ascii="Calibri" w:eastAsia="Times New Roman" w:hAnsi="Calibri" w:cs="Times New Roman"/>
                 <w:color w:val="000000"/>
@@ -6704,15 +6737,16 @@
         </w:tc>
         <w:tc>
           <w:tcPr>
-            <w:tcW w:w="2430" w:type="dxa"/>
-            <w:shd w:val="clear" w:color="auto" w:fill="auto"/>
-            <w:noWrap/>
-            <w:vAlign w:val="bottom"/>
-            <w:hideMark/>
-          </w:tcPr>
-          <w:p>
-            <w:pPr>
-              <w:spacing w:after="0" w:line="240" w:lineRule="auto"/>
+            <w:tcW w:w="2340" w:type="dxa"/>
+            <w:shd w:val="clear" w:color="auto" w:fill="auto"/>
+            <w:noWrap/>
+            <w:vAlign w:val="bottom"/>
+            <w:hideMark/>
+          </w:tcPr>
+          <w:p>
+            <w:pPr>
+              <w:spacing w:after="0" w:line="240" w:lineRule="auto"/>
+              <w:jc w:val="right"/>
               <w:rPr>
                 <w:rFonts w:ascii="Calibri" w:eastAsia="Times New Roman" w:hAnsi="Calibri" w:cs="Times New Roman"/>
                 <w:color w:val="000000"/>
@@ -6729,26 +6763,27 @@
         </w:tc>
         <w:tc>
           <w:tcPr>
-            <w:tcW w:w="1620" w:type="dxa"/>
-            <w:shd w:val="clear" w:color="auto" w:fill="auto"/>
-            <w:noWrap/>
-            <w:vAlign w:val="bottom"/>
-            <w:hideMark/>
-          </w:tcPr>
-          <w:p>
-            <w:pPr>
-              <w:spacing w:after="0" w:line="240" w:lineRule="auto"/>
-              <w:rPr>
-                <w:rFonts w:ascii="Calibri" w:eastAsia="Times New Roman" w:hAnsi="Calibri" w:cs="Times New Roman"/>
-                <w:color w:val="000000"/>
-              </w:rPr>
-            </w:pPr>
-            <w:r>
-              <w:rPr>
-                <w:rFonts w:ascii="Calibri" w:eastAsia="Times New Roman" w:hAnsi="Calibri" w:cs="Times New Roman"/>
-                <w:color w:val="000000"/>
-              </w:rPr>
-              <w:t>576</w:t>
+            <w:tcW w:w="1710" w:type="dxa"/>
+            <w:shd w:val="clear" w:color="auto" w:fill="auto"/>
+            <w:noWrap/>
+            <w:vAlign w:val="bottom"/>
+            <w:hideMark/>
+          </w:tcPr>
+          <w:p>
+            <w:pPr>
+              <w:spacing w:after="0" w:line="240" w:lineRule="auto"/>
+              <w:jc w:val="right"/>
+              <w:rPr>
+                <w:rFonts w:ascii="Calibri" w:eastAsia="Times New Roman" w:hAnsi="Calibri" w:cs="Times New Roman"/>
+                <w:color w:val="000000"/>
+              </w:rPr>
+            </w:pPr>
+            <w:r>
+              <w:rPr>
+                <w:rFonts w:ascii="Calibri" w:eastAsia="Times New Roman" w:hAnsi="Calibri" w:cs="Times New Roman"/>
+                <w:color w:val="000000"/>
+              </w:rPr>
+              <w:t>0.0816</w:t>
             </w:r>
           </w:p>
         </w:tc>
@@ -6785,15 +6820,16 @@
         </w:tc>
         <w:tc>
           <w:tcPr>
-            <w:tcW w:w="2025" w:type="dxa"/>
-            <w:shd w:val="clear" w:color="auto" w:fill="auto"/>
-            <w:noWrap/>
-            <w:vAlign w:val="bottom"/>
-            <w:hideMark/>
-          </w:tcPr>
-          <w:p>
-            <w:pPr>
-              <w:spacing w:after="0" w:line="240" w:lineRule="auto"/>
+            <w:tcW w:w="1732" w:type="dxa"/>
+            <w:shd w:val="clear" w:color="auto" w:fill="auto"/>
+            <w:noWrap/>
+            <w:vAlign w:val="bottom"/>
+            <w:hideMark/>
+          </w:tcPr>
+          <w:p>
+            <w:pPr>
+              <w:spacing w:after="0" w:line="240" w:lineRule="auto"/>
+              <w:jc w:val="right"/>
               <w:rPr>
                 <w:rFonts w:ascii="Calibri" w:eastAsia="Times New Roman" w:hAnsi="Calibri" w:cs="Times New Roman"/>
                 <w:color w:val="000000"/>
@@ -6810,15 +6846,16 @@
         </w:tc>
         <w:tc>
           <w:tcPr>
-            <w:tcW w:w="2430" w:type="dxa"/>
-            <w:shd w:val="clear" w:color="auto" w:fill="auto"/>
-            <w:noWrap/>
-            <w:vAlign w:val="bottom"/>
-            <w:hideMark/>
-          </w:tcPr>
-          <w:p>
-            <w:pPr>
-              <w:spacing w:after="0" w:line="240" w:lineRule="auto"/>
+            <w:tcW w:w="2340" w:type="dxa"/>
+            <w:shd w:val="clear" w:color="auto" w:fill="auto"/>
+            <w:noWrap/>
+            <w:vAlign w:val="bottom"/>
+            <w:hideMark/>
+          </w:tcPr>
+          <w:p>
+            <w:pPr>
+              <w:spacing w:after="0" w:line="240" w:lineRule="auto"/>
+              <w:jc w:val="right"/>
               <w:rPr>
                 <w:rFonts w:ascii="Calibri" w:eastAsia="Times New Roman" w:hAnsi="Calibri" w:cs="Times New Roman"/>
                 <w:color w:val="000000"/>
@@ -6835,26 +6872,27 @@
         </w:tc>
         <w:tc>
           <w:tcPr>
-            <w:tcW w:w="1620" w:type="dxa"/>
-            <w:shd w:val="clear" w:color="auto" w:fill="auto"/>
-            <w:noWrap/>
-            <w:vAlign w:val="bottom"/>
-            <w:hideMark/>
-          </w:tcPr>
-          <w:p>
-            <w:pPr>
-              <w:spacing w:after="0" w:line="240" w:lineRule="auto"/>
-              <w:rPr>
-                <w:rFonts w:ascii="Calibri" w:eastAsia="Times New Roman" w:hAnsi="Calibri" w:cs="Times New Roman"/>
-                <w:color w:val="000000"/>
-              </w:rPr>
-            </w:pPr>
-            <w:r>
-              <w:rPr>
-                <w:rFonts w:ascii="Calibri" w:eastAsia="Times New Roman" w:hAnsi="Calibri" w:cs="Times New Roman"/>
-                <w:color w:val="000000"/>
-              </w:rPr>
-              <w:t>961</w:t>
+            <w:tcW w:w="1710" w:type="dxa"/>
+            <w:shd w:val="clear" w:color="auto" w:fill="auto"/>
+            <w:noWrap/>
+            <w:vAlign w:val="bottom"/>
+            <w:hideMark/>
+          </w:tcPr>
+          <w:p>
+            <w:pPr>
+              <w:spacing w:after="0" w:line="240" w:lineRule="auto"/>
+              <w:jc w:val="right"/>
+              <w:rPr>
+                <w:rFonts w:ascii="Calibri" w:eastAsia="Times New Roman" w:hAnsi="Calibri" w:cs="Times New Roman"/>
+                <w:color w:val="000000"/>
+              </w:rPr>
+            </w:pPr>
+            <w:r>
+              <w:rPr>
+                <w:rFonts w:ascii="Calibri" w:eastAsia="Times New Roman" w:hAnsi="Calibri" w:cs="Times New Roman"/>
+                <w:color w:val="000000"/>
+              </w:rPr>
+              <w:t>53.0816</w:t>
             </w:r>
           </w:p>
         </w:tc>
@@ -6891,15 +6929,16 @@
         </w:tc>
         <w:tc>
           <w:tcPr>
-            <w:tcW w:w="2025" w:type="dxa"/>
-            <w:shd w:val="clear" w:color="auto" w:fill="auto"/>
-            <w:noWrap/>
-            <w:vAlign w:val="bottom"/>
-            <w:hideMark/>
-          </w:tcPr>
-          <w:p>
-            <w:pPr>
-              <w:spacing w:after="0" w:line="240" w:lineRule="auto"/>
+            <w:tcW w:w="1732" w:type="dxa"/>
+            <w:shd w:val="clear" w:color="auto" w:fill="auto"/>
+            <w:noWrap/>
+            <w:vAlign w:val="bottom"/>
+            <w:hideMark/>
+          </w:tcPr>
+          <w:p>
+            <w:pPr>
+              <w:spacing w:after="0" w:line="240" w:lineRule="auto"/>
+              <w:jc w:val="right"/>
               <w:rPr>
                 <w:rFonts w:ascii="Calibri" w:eastAsia="Times New Roman" w:hAnsi="Calibri" w:cs="Times New Roman"/>
                 <w:color w:val="000000"/>
@@ -6916,15 +6955,16 @@
         </w:tc>
         <w:tc>
           <w:tcPr>
-            <w:tcW w:w="2430" w:type="dxa"/>
-            <w:shd w:val="clear" w:color="auto" w:fill="auto"/>
-            <w:noWrap/>
-            <w:vAlign w:val="bottom"/>
-            <w:hideMark/>
-          </w:tcPr>
-          <w:p>
-            <w:pPr>
-              <w:spacing w:after="0" w:line="240" w:lineRule="auto"/>
+            <w:tcW w:w="2340" w:type="dxa"/>
+            <w:shd w:val="clear" w:color="auto" w:fill="auto"/>
+            <w:noWrap/>
+            <w:vAlign w:val="bottom"/>
+            <w:hideMark/>
+          </w:tcPr>
+          <w:p>
+            <w:pPr>
+              <w:spacing w:after="0" w:line="240" w:lineRule="auto"/>
+              <w:jc w:val="right"/>
               <w:rPr>
                 <w:rFonts w:ascii="Calibri" w:eastAsia="Times New Roman" w:hAnsi="Calibri" w:cs="Times New Roman"/>
                 <w:color w:val="000000"/>
@@ -6941,26 +6981,27 @@
         </w:tc>
         <w:tc>
           <w:tcPr>
-            <w:tcW w:w="1620" w:type="dxa"/>
-            <w:shd w:val="clear" w:color="auto" w:fill="auto"/>
-            <w:noWrap/>
-            <w:vAlign w:val="bottom"/>
-            <w:hideMark/>
-          </w:tcPr>
-          <w:p>
-            <w:pPr>
-              <w:spacing w:after="0" w:line="240" w:lineRule="auto"/>
-              <w:rPr>
-                <w:rFonts w:ascii="Calibri" w:eastAsia="Times New Roman" w:hAnsi="Calibri" w:cs="Times New Roman"/>
-                <w:color w:val="000000"/>
-              </w:rPr>
-            </w:pPr>
-            <w:r>
-              <w:rPr>
-                <w:rFonts w:ascii="Calibri" w:eastAsia="Times New Roman" w:hAnsi="Calibri" w:cs="Times New Roman"/>
-                <w:color w:val="000000"/>
-              </w:rPr>
-              <w:t>16</w:t>
+            <w:tcW w:w="1710" w:type="dxa"/>
+            <w:shd w:val="clear" w:color="auto" w:fill="auto"/>
+            <w:noWrap/>
+            <w:vAlign w:val="bottom"/>
+            <w:hideMark/>
+          </w:tcPr>
+          <w:p>
+            <w:pPr>
+              <w:spacing w:after="0" w:line="240" w:lineRule="auto"/>
+              <w:jc w:val="right"/>
+              <w:rPr>
+                <w:rFonts w:ascii="Calibri" w:eastAsia="Times New Roman" w:hAnsi="Calibri" w:cs="Times New Roman"/>
+                <w:color w:val="000000"/>
+              </w:rPr>
+            </w:pPr>
+            <w:r>
+              <w:rPr>
+                <w:rFonts w:ascii="Calibri" w:eastAsia="Times New Roman" w:hAnsi="Calibri" w:cs="Times New Roman"/>
+                <w:color w:val="000000"/>
+              </w:rPr>
+              <w:t>39.5102</w:t>
             </w:r>
           </w:p>
         </w:tc>
@@ -6997,15 +7038,16 @@
         </w:tc>
         <w:tc>
           <w:tcPr>
-            <w:tcW w:w="2025" w:type="dxa"/>
-            <w:shd w:val="clear" w:color="auto" w:fill="auto"/>
-            <w:noWrap/>
-            <w:vAlign w:val="bottom"/>
-            <w:hideMark/>
-          </w:tcPr>
-          <w:p>
-            <w:pPr>
-              <w:spacing w:after="0" w:line="240" w:lineRule="auto"/>
+            <w:tcW w:w="1732" w:type="dxa"/>
+            <w:shd w:val="clear" w:color="auto" w:fill="auto"/>
+            <w:noWrap/>
+            <w:vAlign w:val="bottom"/>
+            <w:hideMark/>
+          </w:tcPr>
+          <w:p>
+            <w:pPr>
+              <w:spacing w:after="0" w:line="240" w:lineRule="auto"/>
+              <w:jc w:val="right"/>
               <w:rPr>
                 <w:rFonts w:ascii="Calibri" w:eastAsia="Times New Roman" w:hAnsi="Calibri" w:cs="Times New Roman"/>
                 <w:color w:val="000000"/>
@@ -7022,15 +7064,16 @@
         </w:tc>
         <w:tc>
           <w:tcPr>
-            <w:tcW w:w="2430" w:type="dxa"/>
-            <w:shd w:val="clear" w:color="auto" w:fill="auto"/>
-            <w:noWrap/>
-            <w:vAlign w:val="bottom"/>
-            <w:hideMark/>
-          </w:tcPr>
-          <w:p>
-            <w:pPr>
-              <w:spacing w:after="0" w:line="240" w:lineRule="auto"/>
+            <w:tcW w:w="2340" w:type="dxa"/>
+            <w:shd w:val="clear" w:color="auto" w:fill="auto"/>
+            <w:noWrap/>
+            <w:vAlign w:val="bottom"/>
+            <w:hideMark/>
+          </w:tcPr>
+          <w:p>
+            <w:pPr>
+              <w:spacing w:after="0" w:line="240" w:lineRule="auto"/>
+              <w:jc w:val="right"/>
               <w:rPr>
                 <w:rFonts w:ascii="Calibri" w:eastAsia="Times New Roman" w:hAnsi="Calibri" w:cs="Times New Roman"/>
                 <w:color w:val="000000"/>
@@ -7047,26 +7090,27 @@
         </w:tc>
         <w:tc>
           <w:tcPr>
-            <w:tcW w:w="1620" w:type="dxa"/>
-            <w:shd w:val="clear" w:color="auto" w:fill="auto"/>
-            <w:noWrap/>
-            <w:vAlign w:val="bottom"/>
-            <w:hideMark/>
-          </w:tcPr>
-          <w:p>
-            <w:pPr>
-              <w:spacing w:after="0" w:line="240" w:lineRule="auto"/>
-              <w:rPr>
-                <w:rFonts w:ascii="Calibri" w:eastAsia="Times New Roman" w:hAnsi="Calibri" w:cs="Times New Roman"/>
-                <w:color w:val="000000"/>
-              </w:rPr>
-            </w:pPr>
-            <w:r>
-              <w:rPr>
-                <w:rFonts w:ascii="Calibri" w:eastAsia="Times New Roman" w:hAnsi="Calibri" w:cs="Times New Roman"/>
-                <w:color w:val="000000"/>
-              </w:rPr>
-              <w:t>121</w:t>
+            <w:tcW w:w="1710" w:type="dxa"/>
+            <w:shd w:val="clear" w:color="auto" w:fill="auto"/>
+            <w:noWrap/>
+            <w:vAlign w:val="bottom"/>
+            <w:hideMark/>
+          </w:tcPr>
+          <w:p>
+            <w:pPr>
+              <w:spacing w:after="0" w:line="240" w:lineRule="auto"/>
+              <w:jc w:val="right"/>
+              <w:rPr>
+                <w:rFonts w:ascii="Calibri" w:eastAsia="Times New Roman" w:hAnsi="Calibri" w:cs="Times New Roman"/>
+                <w:color w:val="000000"/>
+              </w:rPr>
+            </w:pPr>
+            <w:r>
+              <w:rPr>
+                <w:rFonts w:ascii="Calibri" w:eastAsia="Times New Roman" w:hAnsi="Calibri" w:cs="Times New Roman"/>
+                <w:color w:val="000000"/>
+              </w:rPr>
+              <w:t>176.5102</w:t>
             </w:r>
           </w:p>
         </w:tc>
@@ -7103,15 +7147,16 @@
         </w:tc>
         <w:tc>
           <w:tcPr>
-            <w:tcW w:w="2025" w:type="dxa"/>
-            <w:shd w:val="clear" w:color="auto" w:fill="auto"/>
-            <w:noWrap/>
-            <w:vAlign w:val="bottom"/>
-            <w:hideMark/>
-          </w:tcPr>
-          <w:p>
-            <w:pPr>
-              <w:spacing w:after="0" w:line="240" w:lineRule="auto"/>
+            <w:tcW w:w="1732" w:type="dxa"/>
+            <w:shd w:val="clear" w:color="auto" w:fill="auto"/>
+            <w:noWrap/>
+            <w:vAlign w:val="bottom"/>
+            <w:hideMark/>
+          </w:tcPr>
+          <w:p>
+            <w:pPr>
+              <w:spacing w:after="0" w:line="240" w:lineRule="auto"/>
+              <w:jc w:val="right"/>
               <w:rPr>
                 <w:rFonts w:ascii="Calibri" w:eastAsia="Times New Roman" w:hAnsi="Calibri" w:cs="Times New Roman"/>
                 <w:color w:val="000000"/>
@@ -7128,15 +7173,16 @@
         </w:tc>
         <w:tc>
           <w:tcPr>
-            <w:tcW w:w="2430" w:type="dxa"/>
-            <w:shd w:val="clear" w:color="auto" w:fill="auto"/>
-            <w:noWrap/>
-            <w:vAlign w:val="bottom"/>
-            <w:hideMark/>
-          </w:tcPr>
-          <w:p>
-            <w:pPr>
-              <w:spacing w:after="0" w:line="240" w:lineRule="auto"/>
+            <w:tcW w:w="2340" w:type="dxa"/>
+            <w:shd w:val="clear" w:color="auto" w:fill="auto"/>
+            <w:noWrap/>
+            <w:vAlign w:val="bottom"/>
+            <w:hideMark/>
+          </w:tcPr>
+          <w:p>
+            <w:pPr>
+              <w:spacing w:after="0" w:line="240" w:lineRule="auto"/>
+              <w:jc w:val="right"/>
               <w:rPr>
                 <w:rFonts w:ascii="Calibri" w:eastAsia="Times New Roman" w:hAnsi="Calibri" w:cs="Times New Roman"/>
                 <w:color w:val="000000"/>
@@ -7153,26 +7199,27 @@
         </w:tc>
         <w:tc>
           <w:tcPr>
-            <w:tcW w:w="1620" w:type="dxa"/>
-            <w:shd w:val="clear" w:color="auto" w:fill="auto"/>
-            <w:noWrap/>
-            <w:vAlign w:val="bottom"/>
-            <w:hideMark/>
-          </w:tcPr>
-          <w:p>
-            <w:pPr>
-              <w:spacing w:after="0" w:line="240" w:lineRule="auto"/>
-              <w:rPr>
-                <w:rFonts w:ascii="Calibri" w:eastAsia="Times New Roman" w:hAnsi="Calibri" w:cs="Times New Roman"/>
-                <w:color w:val="000000"/>
-              </w:rPr>
-            </w:pPr>
-            <w:r>
-              <w:rPr>
-                <w:rFonts w:ascii="Calibri" w:eastAsia="Times New Roman" w:hAnsi="Calibri" w:cs="Times New Roman"/>
-                <w:color w:val="000000"/>
-              </w:rPr>
-              <w:t>324</w:t>
+            <w:tcW w:w="1710" w:type="dxa"/>
+            <w:shd w:val="clear" w:color="auto" w:fill="auto"/>
+            <w:noWrap/>
+            <w:vAlign w:val="bottom"/>
+            <w:hideMark/>
+          </w:tcPr>
+          <w:p>
+            <w:pPr>
+              <w:spacing w:after="0" w:line="240" w:lineRule="auto"/>
+              <w:jc w:val="right"/>
+              <w:rPr>
+                <w:rFonts w:ascii="Calibri" w:eastAsia="Times New Roman" w:hAnsi="Calibri" w:cs="Times New Roman"/>
+                <w:color w:val="000000"/>
+              </w:rPr>
+            </w:pPr>
+            <w:r>
+              <w:rPr>
+                <w:rFonts w:ascii="Calibri" w:eastAsia="Times New Roman" w:hAnsi="Calibri" w:cs="Times New Roman"/>
+                <w:color w:val="000000"/>
+              </w:rPr>
+              <w:t>411.5102</w:t>
             </w:r>
           </w:p>
         </w:tc>
@@ -7209,15 +7256,16 @@
         </w:tc>
         <w:tc>
           <w:tcPr>
-            <w:tcW w:w="2025" w:type="dxa"/>
-            <w:shd w:val="clear" w:color="auto" w:fill="auto"/>
-            <w:noWrap/>
-            <w:vAlign w:val="bottom"/>
-            <w:hideMark/>
-          </w:tcPr>
-          <w:p>
-            <w:pPr>
-              <w:spacing w:after="0" w:line="240" w:lineRule="auto"/>
+            <w:tcW w:w="1732" w:type="dxa"/>
+            <w:shd w:val="clear" w:color="auto" w:fill="auto"/>
+            <w:noWrap/>
+            <w:vAlign w:val="bottom"/>
+            <w:hideMark/>
+          </w:tcPr>
+          <w:p>
+            <w:pPr>
+              <w:spacing w:after="0" w:line="240" w:lineRule="auto"/>
+              <w:jc w:val="right"/>
               <w:rPr>
                 <w:rFonts w:ascii="Calibri" w:eastAsia="Times New Roman" w:hAnsi="Calibri" w:cs="Times New Roman"/>
                 <w:color w:val="000000"/>
@@ -7234,15 +7282,16 @@
         </w:tc>
         <w:tc>
           <w:tcPr>
-            <w:tcW w:w="2430" w:type="dxa"/>
-            <w:shd w:val="clear" w:color="auto" w:fill="auto"/>
-            <w:noWrap/>
-            <w:vAlign w:val="bottom"/>
-            <w:hideMark/>
-          </w:tcPr>
-          <w:p>
-            <w:pPr>
-              <w:spacing w:after="0" w:line="240" w:lineRule="auto"/>
+            <w:tcW w:w="2340" w:type="dxa"/>
+            <w:shd w:val="clear" w:color="auto" w:fill="auto"/>
+            <w:noWrap/>
+            <w:vAlign w:val="bottom"/>
+            <w:hideMark/>
+          </w:tcPr>
+          <w:p>
+            <w:pPr>
+              <w:spacing w:after="0" w:line="240" w:lineRule="auto"/>
+              <w:jc w:val="right"/>
               <w:rPr>
                 <w:rFonts w:ascii="Calibri" w:eastAsia="Times New Roman" w:hAnsi="Calibri" w:cs="Times New Roman"/>
                 <w:color w:val="000000"/>
@@ -7259,26 +7308,27 @@
         </w:tc>
         <w:tc>
           <w:tcPr>
-            <w:tcW w:w="1620" w:type="dxa"/>
-            <w:shd w:val="clear" w:color="auto" w:fill="auto"/>
-            <w:noWrap/>
-            <w:vAlign w:val="bottom"/>
-            <w:hideMark/>
-          </w:tcPr>
-          <w:p>
-            <w:pPr>
-              <w:spacing w:after="0" w:line="240" w:lineRule="auto"/>
-              <w:rPr>
-                <w:rFonts w:ascii="Calibri" w:eastAsia="Times New Roman" w:hAnsi="Calibri" w:cs="Times New Roman"/>
-                <w:color w:val="000000"/>
-              </w:rPr>
-            </w:pPr>
-            <w:r>
-              <w:rPr>
-                <w:rFonts w:ascii="Calibri" w:eastAsia="Times New Roman" w:hAnsi="Calibri" w:cs="Times New Roman"/>
-                <w:color w:val="000000"/>
-              </w:rPr>
-              <w:t>49</w:t>
+            <w:tcW w:w="1710" w:type="dxa"/>
+            <w:shd w:val="clear" w:color="auto" w:fill="auto"/>
+            <w:noWrap/>
+            <w:vAlign w:val="bottom"/>
+            <w:hideMark/>
+          </w:tcPr>
+          <w:p>
+            <w:pPr>
+              <w:spacing w:after="0" w:line="240" w:lineRule="auto"/>
+              <w:jc w:val="right"/>
+              <w:rPr>
+                <w:rFonts w:ascii="Calibri" w:eastAsia="Times New Roman" w:hAnsi="Calibri" w:cs="Times New Roman"/>
+                <w:color w:val="000000"/>
+              </w:rPr>
+            </w:pPr>
+            <w:r>
+              <w:rPr>
+                <w:rFonts w:ascii="Calibri" w:eastAsia="Times New Roman" w:hAnsi="Calibri" w:cs="Times New Roman"/>
+                <w:color w:val="000000"/>
+              </w:rPr>
+              <w:t>298.7959</w:t>
             </w:r>
           </w:p>
         </w:tc>
@@ -7315,15 +7365,16 @@
         </w:tc>
         <w:tc>
           <w:tcPr>
-            <w:tcW w:w="2025" w:type="dxa"/>
-            <w:shd w:val="clear" w:color="auto" w:fill="auto"/>
-            <w:noWrap/>
-            <w:vAlign w:val="bottom"/>
-            <w:hideMark/>
-          </w:tcPr>
-          <w:p>
-            <w:pPr>
-              <w:spacing w:after="0" w:line="240" w:lineRule="auto"/>
+            <w:tcW w:w="1732" w:type="dxa"/>
+            <w:shd w:val="clear" w:color="auto" w:fill="auto"/>
+            <w:noWrap/>
+            <w:vAlign w:val="bottom"/>
+            <w:hideMark/>
+          </w:tcPr>
+          <w:p>
+            <w:pPr>
+              <w:spacing w:after="0" w:line="240" w:lineRule="auto"/>
+              <w:jc w:val="right"/>
               <w:rPr>
                 <w:rFonts w:ascii="Calibri" w:eastAsia="Times New Roman" w:hAnsi="Calibri" w:cs="Times New Roman"/>
                 <w:color w:val="000000"/>
@@ -7340,15 +7391,16 @@
         </w:tc>
         <w:tc>
           <w:tcPr>
-            <w:tcW w:w="2430" w:type="dxa"/>
-            <w:shd w:val="clear" w:color="auto" w:fill="auto"/>
-            <w:noWrap/>
-            <w:vAlign w:val="bottom"/>
-            <w:hideMark/>
-          </w:tcPr>
-          <w:p>
-            <w:pPr>
-              <w:spacing w:after="0" w:line="240" w:lineRule="auto"/>
+            <w:tcW w:w="2340" w:type="dxa"/>
+            <w:shd w:val="clear" w:color="auto" w:fill="auto"/>
+            <w:noWrap/>
+            <w:vAlign w:val="bottom"/>
+            <w:hideMark/>
+          </w:tcPr>
+          <w:p>
+            <w:pPr>
+              <w:spacing w:after="0" w:line="240" w:lineRule="auto"/>
+              <w:jc w:val="right"/>
               <w:rPr>
                 <w:rFonts w:ascii="Calibri" w:eastAsia="Times New Roman" w:hAnsi="Calibri" w:cs="Times New Roman"/>
                 <w:color w:val="000000"/>
@@ -7365,26 +7417,27 @@
         </w:tc>
         <w:tc>
           <w:tcPr>
-            <w:tcW w:w="1620" w:type="dxa"/>
-            <w:shd w:val="clear" w:color="auto" w:fill="auto"/>
-            <w:noWrap/>
-            <w:vAlign w:val="bottom"/>
-            <w:hideMark/>
-          </w:tcPr>
-          <w:p>
-            <w:pPr>
-              <w:spacing w:after="0" w:line="240" w:lineRule="auto"/>
-              <w:rPr>
-                <w:rFonts w:ascii="Calibri" w:eastAsia="Times New Roman" w:hAnsi="Calibri" w:cs="Times New Roman"/>
-                <w:color w:val="000000"/>
-              </w:rPr>
-            </w:pPr>
-            <w:r>
-              <w:rPr>
-                <w:rFonts w:ascii="Calibri" w:eastAsia="Times New Roman" w:hAnsi="Calibri" w:cs="Times New Roman"/>
-                <w:color w:val="000000"/>
-              </w:rPr>
-              <w:t>196</w:t>
+            <w:tcW w:w="1710" w:type="dxa"/>
+            <w:shd w:val="clear" w:color="auto" w:fill="auto"/>
+            <w:noWrap/>
+            <w:vAlign w:val="bottom"/>
+            <w:hideMark/>
+          </w:tcPr>
+          <w:p>
+            <w:pPr>
+              <w:spacing w:after="0" w:line="240" w:lineRule="auto"/>
+              <w:jc w:val="right"/>
+              <w:rPr>
+                <w:rFonts w:ascii="Calibri" w:eastAsia="Times New Roman" w:hAnsi="Calibri" w:cs="Times New Roman"/>
+                <w:color w:val="000000"/>
+              </w:rPr>
+            </w:pPr>
+            <w:r>
+              <w:rPr>
+                <w:rFonts w:ascii="Calibri" w:eastAsia="Times New Roman" w:hAnsi="Calibri" w:cs="Times New Roman"/>
+                <w:color w:val="000000"/>
+              </w:rPr>
+              <w:t>589.7959</w:t>
             </w:r>
           </w:p>
         </w:tc>
@@ -7421,15 +7474,16 @@
         </w:tc>
         <w:tc>
           <w:tcPr>
-            <w:tcW w:w="2025" w:type="dxa"/>
-            <w:shd w:val="clear" w:color="auto" w:fill="auto"/>
-            <w:noWrap/>
-            <w:vAlign w:val="bottom"/>
-            <w:hideMark/>
-          </w:tcPr>
-          <w:p>
-            <w:pPr>
-              <w:spacing w:after="0" w:line="240" w:lineRule="auto"/>
+            <w:tcW w:w="1732" w:type="dxa"/>
+            <w:shd w:val="clear" w:color="auto" w:fill="auto"/>
+            <w:noWrap/>
+            <w:vAlign w:val="bottom"/>
+            <w:hideMark/>
+          </w:tcPr>
+          <w:p>
+            <w:pPr>
+              <w:spacing w:after="0" w:line="240" w:lineRule="auto"/>
+              <w:jc w:val="right"/>
               <w:rPr>
                 <w:rFonts w:ascii="Calibri" w:eastAsia="Times New Roman" w:hAnsi="Calibri" w:cs="Times New Roman"/>
                 <w:color w:val="000000"/>
@@ -7446,15 +7500,16 @@
         </w:tc>
         <w:tc>
           <w:tcPr>
-            <w:tcW w:w="2430" w:type="dxa"/>
-            <w:shd w:val="clear" w:color="auto" w:fill="auto"/>
-            <w:noWrap/>
-            <w:vAlign w:val="bottom"/>
-            <w:hideMark/>
-          </w:tcPr>
-          <w:p>
-            <w:pPr>
-              <w:spacing w:after="0" w:line="240" w:lineRule="auto"/>
+            <w:tcW w:w="2340" w:type="dxa"/>
+            <w:shd w:val="clear" w:color="auto" w:fill="auto"/>
+            <w:noWrap/>
+            <w:vAlign w:val="bottom"/>
+            <w:hideMark/>
+          </w:tcPr>
+          <w:p>
+            <w:pPr>
+              <w:spacing w:after="0" w:line="240" w:lineRule="auto"/>
+              <w:jc w:val="right"/>
               <w:rPr>
                 <w:rFonts w:ascii="Calibri" w:eastAsia="Times New Roman" w:hAnsi="Calibri" w:cs="Times New Roman"/>
                 <w:color w:val="000000"/>
@@ -7471,26 +7526,27 @@
         </w:tc>
         <w:tc>
           <w:tcPr>
-            <w:tcW w:w="1620" w:type="dxa"/>
-            <w:shd w:val="clear" w:color="auto" w:fill="auto"/>
-            <w:noWrap/>
-            <w:vAlign w:val="bottom"/>
-            <w:hideMark/>
-          </w:tcPr>
-          <w:p>
-            <w:pPr>
-              <w:spacing w:after="0" w:line="240" w:lineRule="auto"/>
-              <w:rPr>
-                <w:rFonts w:ascii="Calibri" w:eastAsia="Times New Roman" w:hAnsi="Calibri" w:cs="Times New Roman"/>
-                <w:color w:val="000000"/>
-              </w:rPr>
-            </w:pPr>
-            <w:r>
-              <w:rPr>
-                <w:rFonts w:ascii="Calibri" w:eastAsia="Times New Roman" w:hAnsi="Calibri" w:cs="Times New Roman"/>
-                <w:color w:val="000000"/>
-              </w:rPr>
-              <w:t>49</w:t>
+            <w:tcW w:w="1710" w:type="dxa"/>
+            <w:shd w:val="clear" w:color="auto" w:fill="auto"/>
+            <w:noWrap/>
+            <w:vAlign w:val="bottom"/>
+            <w:hideMark/>
+          </w:tcPr>
+          <w:p>
+            <w:pPr>
+              <w:spacing w:after="0" w:line="240" w:lineRule="auto"/>
+              <w:jc w:val="right"/>
+              <w:rPr>
+                <w:rFonts w:ascii="Calibri" w:eastAsia="Times New Roman" w:hAnsi="Calibri" w:cs="Times New Roman"/>
+                <w:color w:val="000000"/>
+              </w:rPr>
+            </w:pPr>
+            <w:r>
+              <w:rPr>
+                <w:rFonts w:ascii="Calibri" w:eastAsia="Times New Roman" w:hAnsi="Calibri" w:cs="Times New Roman"/>
+                <w:color w:val="000000"/>
+              </w:rPr>
+              <w:t>978.7959</w:t>
             </w:r>
           </w:p>
         </w:tc>
@@ -7526,7 +7582,7 @@
         </w:tc>
         <w:tc>
           <w:tcPr>
-            <w:tcW w:w="2025" w:type="dxa"/>
+            <w:tcW w:w="1732" w:type="dxa"/>
             <w:shd w:val="clear" w:color="auto" w:fill="auto"/>
             <w:noWrap/>
             <w:vAlign w:val="bottom"/>
@@ -7551,7 +7607,7 @@
         </w:tc>
         <w:tc>
           <w:tcPr>
-            <w:tcW w:w="2430" w:type="dxa"/>
+            <w:tcW w:w="2340" w:type="dxa"/>
             <w:shd w:val="clear" w:color="auto" w:fill="auto"/>
             <w:noWrap/>
             <w:vAlign w:val="bottom"/>
@@ -7576,7 +7632,7 @@
         </w:tc>
         <w:tc>
           <w:tcPr>
-            <w:tcW w:w="1620" w:type="dxa"/>
+            <w:tcW w:w="1710" w:type="dxa"/>
             <w:shd w:val="clear" w:color="auto" w:fill="auto"/>
             <w:noWrap/>
             <w:vAlign w:val="bottom"/>
@@ -7631,7 +7687,7 @@
         </w:tc>
         <w:tc>
           <w:tcPr>
-            <w:tcW w:w="2025" w:type="dxa"/>
+            <w:tcW w:w="1732" w:type="dxa"/>
             <w:shd w:val="clear" w:color="auto" w:fill="auto"/>
             <w:noWrap/>
             <w:vAlign w:val="bottom"/>
@@ -7656,15 +7712,16 @@
         </w:tc>
         <w:tc>
           <w:tcPr>
-            <w:tcW w:w="2430" w:type="dxa"/>
-            <w:shd w:val="clear" w:color="auto" w:fill="auto"/>
-            <w:noWrap/>
-            <w:vAlign w:val="bottom"/>
-            <w:hideMark/>
-          </w:tcPr>
-          <w:p>
-            <w:pPr>
-              <w:spacing w:after="0" w:line="240" w:lineRule="auto"/>
+            <w:tcW w:w="2340" w:type="dxa"/>
+            <w:shd w:val="clear" w:color="auto" w:fill="auto"/>
+            <w:noWrap/>
+            <w:vAlign w:val="bottom"/>
+            <w:hideMark/>
+          </w:tcPr>
+          <w:p>
+            <w:pPr>
+              <w:spacing w:after="0" w:line="240" w:lineRule="auto"/>
+              <w:jc w:val="right"/>
               <w:rPr>
                 <w:rFonts w:ascii="Calibri" w:eastAsia="Times New Roman" w:hAnsi="Calibri" w:cs="Times New Roman"/>
                 <w:color w:val="000000"/>
@@ -7688,15 +7745,16 @@
         </w:tc>
         <w:tc>
           <w:tcPr>
-            <w:tcW w:w="1620" w:type="dxa"/>
-            <w:shd w:val="clear" w:color="auto" w:fill="auto"/>
-            <w:noWrap/>
-            <w:vAlign w:val="bottom"/>
-            <w:hideMark/>
-          </w:tcPr>
-          <w:p>
-            <w:pPr>
-              <w:spacing w:after="0" w:line="240" w:lineRule="auto"/>
+            <w:tcW w:w="1710" w:type="dxa"/>
+            <w:shd w:val="clear" w:color="auto" w:fill="auto"/>
+            <w:noWrap/>
+            <w:vAlign w:val="bottom"/>
+            <w:hideMark/>
+          </w:tcPr>
+          <w:p>
+            <w:pPr>
+              <w:spacing w:after="0" w:line="240" w:lineRule="auto"/>
+              <w:jc w:val="right"/>
               <w:rPr>
                 <w:rFonts w:ascii="Calibri" w:eastAsia="Times New Roman" w:hAnsi="Calibri" w:cs="Times New Roman"/>
                 <w:color w:val="000000"/>
@@ -7714,7 +7772,7 @@
                 <w:rFonts w:ascii="Calibri" w:eastAsia="Times New Roman" w:hAnsi="Calibri" w:cs="Times New Roman"/>
                 <w:color w:val="000000"/>
               </w:rPr>
-              <w:t>7,216</w:t>
+              <w:t>5,154.2857</w:t>
             </w:r>
           </w:p>
         </w:tc>
@@ -7750,7 +7808,7 @@
         </w:tc>
         <w:tc>
           <w:tcPr>
-            <w:tcW w:w="2025" w:type="dxa"/>
+            <w:tcW w:w="1732" w:type="dxa"/>
             <w:shd w:val="clear" w:color="auto" w:fill="auto"/>
             <w:noWrap/>
             <w:vAlign w:val="bottom"/>
@@ -7775,15 +7833,16 @@
         </w:tc>
         <w:tc>
           <w:tcPr>
-            <w:tcW w:w="2430" w:type="dxa"/>
-            <w:shd w:val="clear" w:color="auto" w:fill="auto"/>
-            <w:noWrap/>
-            <w:vAlign w:val="bottom"/>
-            <w:hideMark/>
-          </w:tcPr>
-          <w:p>
-            <w:pPr>
-              <w:spacing w:after="0" w:line="240" w:lineRule="auto"/>
+            <w:tcW w:w="2340" w:type="dxa"/>
+            <w:shd w:val="clear" w:color="auto" w:fill="auto"/>
+            <w:noWrap/>
+            <w:vAlign w:val="bottom"/>
+            <w:hideMark/>
+          </w:tcPr>
+          <w:p>
+            <w:pPr>
+              <w:spacing w:after="0" w:line="240" w:lineRule="auto"/>
+              <w:jc w:val="right"/>
               <w:rPr>
                 <w:rFonts w:ascii="Calibri" w:eastAsia="Times New Roman" w:hAnsi="Calibri" w:cs="Times New Roman"/>
                 <w:color w:val="000000"/>
@@ -7807,26 +7866,27 @@
         </w:tc>
         <w:tc>
           <w:tcPr>
-            <w:tcW w:w="1620" w:type="dxa"/>
-            <w:shd w:val="clear" w:color="auto" w:fill="auto"/>
-            <w:noWrap/>
-            <w:vAlign w:val="bottom"/>
-            <w:hideMark/>
-          </w:tcPr>
-          <w:p>
-            <w:pPr>
-              <w:spacing w:after="0" w:line="240" w:lineRule="auto"/>
-              <w:rPr>
-                <w:rFonts w:ascii="Calibri" w:eastAsia="Times New Roman" w:hAnsi="Calibri" w:cs="Times New Roman"/>
-                <w:color w:val="000000"/>
-              </w:rPr>
-            </w:pPr>
-            <w:r>
-              <w:rPr>
-                <w:rFonts w:ascii="Calibri" w:eastAsia="Times New Roman" w:hAnsi="Calibri" w:cs="Times New Roman"/>
-                <w:color w:val="000000"/>
-              </w:rPr>
-              <w:t>343.619</w:t>
+            <w:tcW w:w="1710" w:type="dxa"/>
+            <w:shd w:val="clear" w:color="auto" w:fill="auto"/>
+            <w:noWrap/>
+            <w:vAlign w:val="bottom"/>
+            <w:hideMark/>
+          </w:tcPr>
+          <w:p>
+            <w:pPr>
+              <w:spacing w:after="0" w:line="240" w:lineRule="auto"/>
+              <w:jc w:val="right"/>
+              <w:rPr>
+                <w:rFonts w:ascii="Calibri" w:eastAsia="Times New Roman" w:hAnsi="Calibri" w:cs="Times New Roman"/>
+                <w:color w:val="000000"/>
+              </w:rPr>
+            </w:pPr>
+            <w:r>
+              <w:rPr>
+                <w:rFonts w:ascii="Calibri" w:eastAsia="Times New Roman" w:hAnsi="Calibri" w:cs="Times New Roman"/>
+                <w:color w:val="000000"/>
+              </w:rPr>
+              <w:t>245.4422</w:t>
             </w:r>
           </w:p>
         </w:tc>
@@ -8432,6 +8492,8 @@
           </wp:inline>
         </w:drawing>
       </w:r>
+      <w:bookmarkStart w:id="0" w:name="_GoBack"/>
+      <w:bookmarkEnd w:id="0"/>
     </w:p>
     <w:p>
       <w:pPr>
@@ -8627,10 +8689,10 @@
           <w:szCs w:val="24"/>
         </w:rPr>
         <w:drawing>
-          <wp:inline distT="0" distB="0" distL="0" distR="0" wp14:anchorId="6A397501" wp14:editId="394A8EC4">
-            <wp:extent cx="6566535" cy="2579610"/>
-            <wp:effectExtent l="0" t="0" r="12065" b="11430"/>
-            <wp:docPr id="3" name="Picture 3"/>
+          <wp:inline distT="0" distB="0" distL="0" distR="0" wp14:anchorId="0792D755" wp14:editId="34563EA7">
+            <wp:extent cx="6692900" cy="2598240"/>
+            <wp:effectExtent l="0" t="0" r="0" b="5715"/>
+            <wp:docPr id="17" name="Picture 17"/>
             <wp:cNvGraphicFramePr>
               <a:graphicFrameLocks xmlns:a="http://schemas.openxmlformats.org/drawingml/2006/main" noChangeAspect="1"/>
             </wp:cNvGraphicFramePr>
@@ -8638,10 +8700,10 @@
               <a:graphicData uri="http://schemas.openxmlformats.org/drawingml/2006/picture">
                 <pic:pic xmlns:pic="http://schemas.openxmlformats.org/drawingml/2006/picture">
                   <pic:nvPicPr>
-                    <pic:cNvPr id="3" name="Screen Shot 2018-01-29 at 11.37.11 PM.png"/>
+                    <pic:cNvPr id="17" name="Screen Shot 2018-01-30 at 4.10.03 PM.png"/>
                     <pic:cNvPicPr/>
                   </pic:nvPicPr>
-                  <pic:blipFill>
+                  <pic:blipFill rotWithShape="1">
                     <a:blip r:embed="rId9">
                       <a:extLst>
                         <a:ext uri="{28A0092B-C50C-407E-A947-70E740481C1C}">
@@ -8649,18 +8711,25 @@
                         </a:ext>
                       </a:extLst>
                     </a:blip>
-                    <a:stretch>
-                      <a:fillRect/>
-                    </a:stretch>
+                    <a:srcRect l="6197" r="15672"/>
+                    <a:stretch/>
                   </pic:blipFill>
-                  <pic:spPr>
+                  <pic:spPr bwMode="auto">
                     <a:xfrm>
                       <a:off x="0" y="0"/>
-                      <a:ext cx="6669955" cy="2620238"/>
+                      <a:ext cx="6736492" cy="2615163"/>
                     </a:xfrm>
                     <a:prstGeom prst="rect">
                       <a:avLst/>
                     </a:prstGeom>
+                    <a:ln>
+                      <a:noFill/>
+                    </a:ln>
+                    <a:extLst>
+                      <a:ext uri="{53640926-AAD7-44D8-BBD7-CCE9431645EC}">
+                        <a14:shadowObscured xmlns:a14="http://schemas.microsoft.com/office/drawing/2010/main"/>
+                      </a:ext>
+                    </a:extLst>
                   </pic:spPr>
                 </pic:pic>
               </a:graphicData>
@@ -13105,10 +13174,10 @@
           <w:szCs w:val="24"/>
         </w:rPr>
         <w:drawing>
-          <wp:inline distT="0" distB="0" distL="0" distR="0" wp14:anchorId="6DB61B22" wp14:editId="5B202198">
-            <wp:extent cx="5943600" cy="1735455"/>
-            <wp:effectExtent l="0" t="0" r="0" b="0"/>
-            <wp:docPr id="7" name="Picture 7"/>
+          <wp:inline distT="0" distB="0" distL="0" distR="0" wp14:anchorId="5B15D6B7" wp14:editId="01AC47E1">
+            <wp:extent cx="5943600" cy="1874520"/>
+            <wp:effectExtent l="0" t="0" r="0" b="5080"/>
+            <wp:docPr id="16" name="Picture 16"/>
             <wp:cNvGraphicFramePr>
               <a:graphicFrameLocks xmlns:a="http://schemas.openxmlformats.org/drawingml/2006/main" noChangeAspect="1"/>
             </wp:cNvGraphicFramePr>
@@ -13116,7 +13185,7 @@
               <a:graphicData uri="http://schemas.openxmlformats.org/drawingml/2006/picture">
                 <pic:pic xmlns:pic="http://schemas.openxmlformats.org/drawingml/2006/picture">
                   <pic:nvPicPr>
-                    <pic:cNvPr id="7" name="Screen Shot 2018-01-29 at 11.46.13 PM.png"/>
+                    <pic:cNvPr id="16" name="Screen Shot 2018-01-30 at 4.10.49 PM.png"/>
                     <pic:cNvPicPr/>
                   </pic:nvPicPr>
                   <pic:blipFill>
@@ -13134,7 +13203,7 @@
                   <pic:spPr>
                     <a:xfrm>
                       <a:off x="0" y="0"/>
-                      <a:ext cx="5943600" cy="1735455"/>
+                      <a:ext cx="5943600" cy="1874520"/>
                     </a:xfrm>
                     <a:prstGeom prst="rect">
                       <a:avLst/>
@@ -13164,10 +13233,10 @@
           <w:szCs w:val="24"/>
         </w:rPr>
         <w:drawing>
-          <wp:inline distT="0" distB="0" distL="0" distR="0" wp14:anchorId="2227274D" wp14:editId="7BB477C7">
-            <wp:extent cx="5943600" cy="2361565"/>
+          <wp:inline distT="0" distB="0" distL="0" distR="0" wp14:anchorId="36B7FDA4" wp14:editId="075E3ABC">
+            <wp:extent cx="5943600" cy="2323465"/>
             <wp:effectExtent l="0" t="0" r="0" b="635"/>
-            <wp:docPr id="8" name="Picture 8"/>
+            <wp:docPr id="15" name="Picture 15"/>
             <wp:cNvGraphicFramePr>
               <a:graphicFrameLocks xmlns:a="http://schemas.openxmlformats.org/drawingml/2006/main" noChangeAspect="1"/>
             </wp:cNvGraphicFramePr>
@@ -13175,7 +13244,7 @@
               <a:graphicData uri="http://schemas.openxmlformats.org/drawingml/2006/picture">
                 <pic:pic xmlns:pic="http://schemas.openxmlformats.org/drawingml/2006/picture">
                   <pic:nvPicPr>
-                    <pic:cNvPr id="8" name="Screen Shot 2018-01-29 at 11.46.27 PM.png"/>
+                    <pic:cNvPr id="15" name="Screen Shot 2018-01-30 at 4.10.58 PM.png"/>
                     <pic:cNvPicPr/>
                   </pic:nvPicPr>
                   <pic:blipFill>
@@ -13193,7 +13262,7 @@
                   <pic:spPr>
                     <a:xfrm>
                       <a:off x="0" y="0"/>
-                      <a:ext cx="5943600" cy="2361565"/>
+                      <a:ext cx="5943600" cy="2323465"/>
                     </a:xfrm>
                     <a:prstGeom prst="rect">
                       <a:avLst/>
@@ -13332,10 +13401,10 @@
           <w:szCs w:val="24"/>
         </w:rPr>
         <w:drawing>
-          <wp:inline distT="0" distB="0" distL="0" distR="0" wp14:anchorId="44DBD530" wp14:editId="4B9F2618">
-            <wp:extent cx="5943600" cy="2613025"/>
-            <wp:effectExtent l="0" t="0" r="0" b="3175"/>
-            <wp:docPr id="11" name="Picture 11"/>
+          <wp:inline distT="0" distB="0" distL="0" distR="0" wp14:anchorId="120ACBBB" wp14:editId="1CB920EF">
+            <wp:extent cx="5943600" cy="2486660"/>
+            <wp:effectExtent l="0" t="0" r="0" b="2540"/>
+            <wp:docPr id="14" name="Picture 14"/>
             <wp:cNvGraphicFramePr>
               <a:graphicFrameLocks xmlns:a="http://schemas.openxmlformats.org/drawingml/2006/main" noChangeAspect="1"/>
             </wp:cNvGraphicFramePr>
@@ -13343,7 +13412,7 @@
               <a:graphicData uri="http://schemas.openxmlformats.org/drawingml/2006/picture">
                 <pic:pic xmlns:pic="http://schemas.openxmlformats.org/drawingml/2006/picture">
                   <pic:nvPicPr>
-                    <pic:cNvPr id="11" name="Screen Shot 2018-01-29 at 11.47.07 PM.png"/>
+                    <pic:cNvPr id="14" name="Screen Shot 2018-01-30 at 4.11.32 PM.png"/>
                     <pic:cNvPicPr/>
                   </pic:nvPicPr>
                   <pic:blipFill>
@@ -13361,7 +13430,7 @@
                   <pic:spPr>
                     <a:xfrm>
                       <a:off x="0" y="0"/>
-                      <a:ext cx="5943600" cy="2613025"/>
+                      <a:ext cx="5943600" cy="2486660"/>
                     </a:xfrm>
                     <a:prstGeom prst="rect">
                       <a:avLst/>
@@ -13382,7 +13451,7 @@
         </w:rPr>
         <w:lastRenderedPageBreak/>
         <w:drawing>
-          <wp:inline distT="0" distB="0" distL="0" distR="0" wp14:anchorId="026DA773" wp14:editId="1C243162">
+          <wp:inline distT="0" distB="0" distL="0" distR="0" wp14:anchorId="026DA773" wp14:editId="3D9F69C5">
             <wp:extent cx="5943600" cy="2944495"/>
             <wp:effectExtent l="0" t="0" r="0" b="1905"/>
             <wp:docPr id="12" name="Picture 12"/>
@@ -13423,7 +13492,6 @@
           </wp:inline>
         </w:drawing>
       </w:r>
-      <w:bookmarkStart w:id="0" w:name="_GoBack"/>
       <w:r>
         <w:rPr>
           <w:rFonts w:ascii="Times New Roman" w:hAnsi="Times New Roman" w:cs="Times New Roman"/>
@@ -13473,7 +13541,6 @@
           </wp:inline>
         </w:drawing>
       </w:r>
-      <w:bookmarkEnd w:id="0"/>
     </w:p>
     <w:sectPr>
       <w:headerReference w:type="default" r:id="rId20"/>
@@ -13489,7 +13556,7 @@
 </file>
 
 <file path=word/endnotes.xml><?xml version="1.0" encoding="utf-8"?>
-<w:endnotes xmlns:wpc="http://schemas.microsoft.com/office/word/2010/wordprocessingCanvas" xmlns:mo="http://schemas.microsoft.com/office/mac/office/2008/main" xmlns:mc="http://schemas.openxmlformats.org/markup-compatibility/2006" xmlns:mv="urn:schemas-microsoft-com:mac:vml" xmlns:o="urn:schemas-microsoft-com:office:office" xmlns:r="http://schemas.openxmlformats.org/officeDocument/2006/relationships" xmlns:m="http://schemas.openxmlformats.org/officeDocument/2006/math" xmlns:v="urn:schemas-microsoft-com:vml" xmlns:wp14="http://schemas.microsoft.com/office/word/2010/wordprocessingDrawing" xmlns:wp="http://schemas.openxmlformats.org/drawingml/2006/wordprocessingDrawing" xmlns:w10="urn:schemas-microsoft-com:office:word" xmlns:w="http://schemas.openxmlformats.org/wordprocessingml/2006/main" xmlns:w14="http://schemas.microsoft.com/office/word/2010/wordml" xmlns:w15="http://schemas.microsoft.com/office/word/2012/wordml" xmlns:wpg="http://schemas.microsoft.com/office/word/2010/wordprocessingGroup" xmlns:wpi="http://schemas.microsoft.com/office/word/2010/wordprocessingInk" xmlns:wne="http://schemas.microsoft.com/office/word/2006/wordml" xmlns:wps="http://schemas.microsoft.com/office/word/2010/wordprocessingShape" mc:Ignorable="w14 w15 wp14">
+<w:endnotes xmlns:wpc="http://schemas.microsoft.com/office/word/2010/wordprocessingCanvas" xmlns:cx="http://schemas.microsoft.com/office/drawing/2014/chartex" xmlns:cx1="http://schemas.microsoft.com/office/drawing/2015/9/8/chartex" xmlns:cx2="http://schemas.microsoft.com/office/drawing/2015/10/21/chartex" xmlns:cx3="http://schemas.microsoft.com/office/drawing/2016/5/9/chartex" xmlns:cx4="http://schemas.microsoft.com/office/drawing/2016/5/10/chartex" xmlns:cx5="http://schemas.microsoft.com/office/drawing/2016/5/11/chartex" xmlns:cx6="http://schemas.microsoft.com/office/drawing/2016/5/12/chartex" xmlns:cx7="http://schemas.microsoft.com/office/drawing/2016/5/13/chartex" xmlns:cx8="http://schemas.microsoft.com/office/drawing/2016/5/14/chartex" xmlns:mc="http://schemas.openxmlformats.org/markup-compatibility/2006" xmlns:aink="http://schemas.microsoft.com/office/drawing/2016/ink" xmlns:am3d="http://schemas.microsoft.com/office/drawing/2017/model3d" xmlns:o="urn:schemas-microsoft-com:office:office" xmlns:r="http://schemas.openxmlformats.org/officeDocument/2006/relationships" xmlns:m="http://schemas.openxmlformats.org/officeDocument/2006/math" xmlns:v="urn:schemas-microsoft-com:vml" xmlns:wp14="http://schemas.microsoft.com/office/word/2010/wordprocessingDrawing" xmlns:wp="http://schemas.openxmlformats.org/drawingml/2006/wordprocessingDrawing" xmlns:w10="urn:schemas-microsoft-com:office:word" xmlns:w="http://schemas.openxmlformats.org/wordprocessingml/2006/main" xmlns:w14="http://schemas.microsoft.com/office/word/2010/wordml" xmlns:w15="http://schemas.microsoft.com/office/word/2012/wordml" xmlns:w16cid="http://schemas.microsoft.com/office/word/2016/wordml/cid" xmlns:w16se="http://schemas.microsoft.com/office/word/2015/wordml/symex" xmlns:wpg="http://schemas.microsoft.com/office/word/2010/wordprocessingGroup" xmlns:wpi="http://schemas.microsoft.com/office/word/2010/wordprocessingInk" xmlns:wne="http://schemas.microsoft.com/office/word/2006/wordml" xmlns:wps="http://schemas.microsoft.com/office/word/2010/wordprocessingShape" mc:Ignorable="w14 w15 w16se w16cid wp14">
   <w:endnote w:type="separator" w:id="-1">
     <w:p>
       <w:pPr>
@@ -13514,7 +13581,7 @@
 </file>
 
 <file path=word/footer1.xml><?xml version="1.0" encoding="utf-8"?>
-<w:ftr xmlns:wpc="http://schemas.microsoft.com/office/word/2010/wordprocessingCanvas" xmlns:mo="http://schemas.microsoft.com/office/mac/office/2008/main" xmlns:mc="http://schemas.openxmlformats.org/markup-compatibility/2006" xmlns:mv="urn:schemas-microsoft-com:mac:vml" xmlns:o="urn:schemas-microsoft-com:office:office" xmlns:r="http://schemas.openxmlformats.org/officeDocument/2006/relationships" xmlns:m="http://schemas.openxmlformats.org/officeDocument/2006/math" xmlns:v="urn:schemas-microsoft-com:vml" xmlns:wp14="http://schemas.microsoft.com/office/word/2010/wordprocessingDrawing" xmlns:wp="http://schemas.openxmlformats.org/drawingml/2006/wordprocessingDrawing" xmlns:w10="urn:schemas-microsoft-com:office:word" xmlns:w="http://schemas.openxmlformats.org/wordprocessingml/2006/main" xmlns:w14="http://schemas.microsoft.com/office/word/2010/wordml" xmlns:w15="http://schemas.microsoft.com/office/word/2012/wordml" xmlns:wpg="http://schemas.microsoft.com/office/word/2010/wordprocessingGroup" xmlns:wpi="http://schemas.microsoft.com/office/word/2010/wordprocessingInk" xmlns:wne="http://schemas.microsoft.com/office/word/2006/wordml" xmlns:wps="http://schemas.microsoft.com/office/word/2010/wordprocessingShape" mc:Ignorable="w14 w15 wp14">
+<w:ftr xmlns:wpc="http://schemas.microsoft.com/office/word/2010/wordprocessingCanvas" xmlns:cx="http://schemas.microsoft.com/office/drawing/2014/chartex" xmlns:cx1="http://schemas.microsoft.com/office/drawing/2015/9/8/chartex" xmlns:cx2="http://schemas.microsoft.com/office/drawing/2015/10/21/chartex" xmlns:cx3="http://schemas.microsoft.com/office/drawing/2016/5/9/chartex" xmlns:cx4="http://schemas.microsoft.com/office/drawing/2016/5/10/chartex" xmlns:cx5="http://schemas.microsoft.com/office/drawing/2016/5/11/chartex" xmlns:cx6="http://schemas.microsoft.com/office/drawing/2016/5/12/chartex" xmlns:cx7="http://schemas.microsoft.com/office/drawing/2016/5/13/chartex" xmlns:cx8="http://schemas.microsoft.com/office/drawing/2016/5/14/chartex" xmlns:mc="http://schemas.openxmlformats.org/markup-compatibility/2006" xmlns:aink="http://schemas.microsoft.com/office/drawing/2016/ink" xmlns:am3d="http://schemas.microsoft.com/office/drawing/2017/model3d" xmlns:o="urn:schemas-microsoft-com:office:office" xmlns:r="http://schemas.openxmlformats.org/officeDocument/2006/relationships" xmlns:m="http://schemas.openxmlformats.org/officeDocument/2006/math" xmlns:v="urn:schemas-microsoft-com:vml" xmlns:wp14="http://schemas.microsoft.com/office/word/2010/wordprocessingDrawing" xmlns:wp="http://schemas.openxmlformats.org/drawingml/2006/wordprocessingDrawing" xmlns:w10="urn:schemas-microsoft-com:office:word" xmlns:w="http://schemas.openxmlformats.org/wordprocessingml/2006/main" xmlns:w14="http://schemas.microsoft.com/office/word/2010/wordml" xmlns:w15="http://schemas.microsoft.com/office/word/2012/wordml" xmlns:w16cid="http://schemas.microsoft.com/office/word/2016/wordml/cid" xmlns:w16se="http://schemas.microsoft.com/office/word/2015/wordml/symex" xmlns:wpg="http://schemas.microsoft.com/office/word/2010/wordprocessingGroup" xmlns:wpi="http://schemas.microsoft.com/office/word/2010/wordprocessingInk" xmlns:wne="http://schemas.microsoft.com/office/word/2006/wordml" xmlns:wps="http://schemas.microsoft.com/office/word/2010/wordprocessingShape" mc:Ignorable="w14 w15 w16se w16cid wp14">
   <w:p>
     <w:pPr>
       <w:pStyle w:val="Footer"/>
@@ -13552,7 +13619,7 @@
 </file>
 
 <file path=word/footer2.xml><?xml version="1.0" encoding="utf-8"?>
-<w:ftr xmlns:wpc="http://schemas.microsoft.com/office/word/2010/wordprocessingCanvas" xmlns:mo="http://schemas.microsoft.com/office/mac/office/2008/main" xmlns:mc="http://schemas.openxmlformats.org/markup-compatibility/2006" xmlns:mv="urn:schemas-microsoft-com:mac:vml" xmlns:o="urn:schemas-microsoft-com:office:office" xmlns:r="http://schemas.openxmlformats.org/officeDocument/2006/relationships" xmlns:m="http://schemas.openxmlformats.org/officeDocument/2006/math" xmlns:v="urn:schemas-microsoft-com:vml" xmlns:wp14="http://schemas.microsoft.com/office/word/2010/wordprocessingDrawing" xmlns:wp="http://schemas.openxmlformats.org/drawingml/2006/wordprocessingDrawing" xmlns:w10="urn:schemas-microsoft-com:office:word" xmlns:w="http://schemas.openxmlformats.org/wordprocessingml/2006/main" xmlns:w14="http://schemas.microsoft.com/office/word/2010/wordml" xmlns:w15="http://schemas.microsoft.com/office/word/2012/wordml" xmlns:wpg="http://schemas.microsoft.com/office/word/2010/wordprocessingGroup" xmlns:wpi="http://schemas.microsoft.com/office/word/2010/wordprocessingInk" xmlns:wne="http://schemas.microsoft.com/office/word/2006/wordml" xmlns:wps="http://schemas.microsoft.com/office/word/2010/wordprocessingShape" mc:Ignorable="w14 w15 wp14">
+<w:ftr xmlns:wpc="http://schemas.microsoft.com/office/word/2010/wordprocessingCanvas" xmlns:cx="http://schemas.microsoft.com/office/drawing/2014/chartex" xmlns:cx1="http://schemas.microsoft.com/office/drawing/2015/9/8/chartex" xmlns:cx2="http://schemas.microsoft.com/office/drawing/2015/10/21/chartex" xmlns:cx3="http://schemas.microsoft.com/office/drawing/2016/5/9/chartex" xmlns:cx4="http://schemas.microsoft.com/office/drawing/2016/5/10/chartex" xmlns:cx5="http://schemas.microsoft.com/office/drawing/2016/5/11/chartex" xmlns:cx6="http://schemas.microsoft.com/office/drawing/2016/5/12/chartex" xmlns:cx7="http://schemas.microsoft.com/office/drawing/2016/5/13/chartex" xmlns:cx8="http://schemas.microsoft.com/office/drawing/2016/5/14/chartex" xmlns:mc="http://schemas.openxmlformats.org/markup-compatibility/2006" xmlns:aink="http://schemas.microsoft.com/office/drawing/2016/ink" xmlns:am3d="http://schemas.microsoft.com/office/drawing/2017/model3d" xmlns:o="urn:schemas-microsoft-com:office:office" xmlns:r="http://schemas.openxmlformats.org/officeDocument/2006/relationships" xmlns:m="http://schemas.openxmlformats.org/officeDocument/2006/math" xmlns:v="urn:schemas-microsoft-com:vml" xmlns:wp14="http://schemas.microsoft.com/office/word/2010/wordprocessingDrawing" xmlns:wp="http://schemas.openxmlformats.org/drawingml/2006/wordprocessingDrawing" xmlns:w10="urn:schemas-microsoft-com:office:word" xmlns:w="http://schemas.openxmlformats.org/wordprocessingml/2006/main" xmlns:w14="http://schemas.microsoft.com/office/word/2010/wordml" xmlns:w15="http://schemas.microsoft.com/office/word/2012/wordml" xmlns:w16cid="http://schemas.microsoft.com/office/word/2016/wordml/cid" xmlns:w16se="http://schemas.microsoft.com/office/word/2015/wordml/symex" xmlns:wpg="http://schemas.microsoft.com/office/word/2010/wordprocessingGroup" xmlns:wpi="http://schemas.microsoft.com/office/word/2010/wordprocessingInk" xmlns:wne="http://schemas.microsoft.com/office/word/2006/wordml" xmlns:wps="http://schemas.microsoft.com/office/word/2010/wordprocessingShape" mc:Ignorable="w14 w15 w16se w16cid wp14">
   <w:p>
     <w:pPr>
       <w:pStyle w:val="Footer"/>
@@ -13603,7 +13670,7 @@
 </file>
 
 <file path=word/footnotes.xml><?xml version="1.0" encoding="utf-8"?>
-<w:footnotes xmlns:wpc="http://schemas.microsoft.com/office/word/2010/wordprocessingCanvas" xmlns:mo="http://schemas.microsoft.com/office/mac/office/2008/main" xmlns:mc="http://schemas.openxmlformats.org/markup-compatibility/2006" xmlns:mv="urn:schemas-microsoft-com:mac:vml" xmlns:o="urn:schemas-microsoft-com:office:office" xmlns:r="http://schemas.openxmlformats.org/officeDocument/2006/relationships" xmlns:m="http://schemas.openxmlformats.org/officeDocument/2006/math" xmlns:v="urn:schemas-microsoft-com:vml" xmlns:wp14="http://schemas.microsoft.com/office/word/2010/wordprocessingDrawing" xmlns:wp="http://schemas.openxmlformats.org/drawingml/2006/wordprocessingDrawing" xmlns:w10="urn:schemas-microsoft-com:office:word" xmlns:w="http://schemas.openxmlformats.org/wordprocessingml/2006/main" xmlns:w14="http://schemas.microsoft.com/office/word/2010/wordml" xmlns:w15="http://schemas.microsoft.com/office/word/2012/wordml" xmlns:wpg="http://schemas.microsoft.com/office/word/2010/wordprocessingGroup" xmlns:wpi="http://schemas.microsoft.com/office/word/2010/wordprocessingInk" xmlns:wne="http://schemas.microsoft.com/office/word/2006/wordml" xmlns:wps="http://schemas.microsoft.com/office/word/2010/wordprocessingShape" mc:Ignorable="w14 w15 wp14">
+<w:footnotes xmlns:wpc="http://schemas.microsoft.com/office/word/2010/wordprocessingCanvas" xmlns:cx="http://schemas.microsoft.com/office/drawing/2014/chartex" xmlns:cx1="http://schemas.microsoft.com/office/drawing/2015/9/8/chartex" xmlns:cx2="http://schemas.microsoft.com/office/drawing/2015/10/21/chartex" xmlns:cx3="http://schemas.microsoft.com/office/drawing/2016/5/9/chartex" xmlns:cx4="http://schemas.microsoft.com/office/drawing/2016/5/10/chartex" xmlns:cx5="http://schemas.microsoft.com/office/drawing/2016/5/11/chartex" xmlns:cx6="http://schemas.microsoft.com/office/drawing/2016/5/12/chartex" xmlns:cx7="http://schemas.microsoft.com/office/drawing/2016/5/13/chartex" xmlns:cx8="http://schemas.microsoft.com/office/drawing/2016/5/14/chartex" xmlns:mc="http://schemas.openxmlformats.org/markup-compatibility/2006" xmlns:aink="http://schemas.microsoft.com/office/drawing/2016/ink" xmlns:am3d="http://schemas.microsoft.com/office/drawing/2017/model3d" xmlns:o="urn:schemas-microsoft-com:office:office" xmlns:r="http://schemas.openxmlformats.org/officeDocument/2006/relationships" xmlns:m="http://schemas.openxmlformats.org/officeDocument/2006/math" xmlns:v="urn:schemas-microsoft-com:vml" xmlns:wp14="http://schemas.microsoft.com/office/word/2010/wordprocessingDrawing" xmlns:wp="http://schemas.openxmlformats.org/drawingml/2006/wordprocessingDrawing" xmlns:w10="urn:schemas-microsoft-com:office:word" xmlns:w="http://schemas.openxmlformats.org/wordprocessingml/2006/main" xmlns:w14="http://schemas.microsoft.com/office/word/2010/wordml" xmlns:w15="http://schemas.microsoft.com/office/word/2012/wordml" xmlns:w16cid="http://schemas.microsoft.com/office/word/2016/wordml/cid" xmlns:w16se="http://schemas.microsoft.com/office/word/2015/wordml/symex" xmlns:wpg="http://schemas.microsoft.com/office/word/2010/wordprocessingGroup" xmlns:wpi="http://schemas.microsoft.com/office/word/2010/wordprocessingInk" xmlns:wne="http://schemas.microsoft.com/office/word/2006/wordml" xmlns:wps="http://schemas.microsoft.com/office/word/2010/wordprocessingShape" mc:Ignorable="w14 w15 w16se w16cid wp14">
   <w:footnote w:type="separator" w:id="-1">
     <w:p>
       <w:pPr>
@@ -13628,7 +13695,7 @@
 </file>
 
 <file path=word/header1.xml><?xml version="1.0" encoding="utf-8"?>
-<w:hdr xmlns:wpc="http://schemas.microsoft.com/office/word/2010/wordprocessingCanvas" xmlns:mo="http://schemas.microsoft.com/office/mac/office/2008/main" xmlns:mc="http://schemas.openxmlformats.org/markup-compatibility/2006" xmlns:mv="urn:schemas-microsoft-com:mac:vml" xmlns:o="urn:schemas-microsoft-com:office:office" xmlns:r="http://schemas.openxmlformats.org/officeDocument/2006/relationships" xmlns:m="http://schemas.openxmlformats.org/officeDocument/2006/math" xmlns:v="urn:schemas-microsoft-com:vml" xmlns:wp14="http://schemas.microsoft.com/office/word/2010/wordprocessingDrawing" xmlns:wp="http://schemas.openxmlformats.org/drawingml/2006/wordprocessingDrawing" xmlns:w10="urn:schemas-microsoft-com:office:word" xmlns:w="http://schemas.openxmlformats.org/wordprocessingml/2006/main" xmlns:w14="http://schemas.microsoft.com/office/word/2010/wordml" xmlns:w15="http://schemas.microsoft.com/office/word/2012/wordml" xmlns:wpg="http://schemas.microsoft.com/office/word/2010/wordprocessingGroup" xmlns:wpi="http://schemas.microsoft.com/office/word/2010/wordprocessingInk" xmlns:wne="http://schemas.microsoft.com/office/word/2006/wordml" xmlns:wps="http://schemas.microsoft.com/office/word/2010/wordprocessingShape" mc:Ignorable="w14 w15 wp14">
+<w:hdr xmlns:wpc="http://schemas.microsoft.com/office/word/2010/wordprocessingCanvas" xmlns:cx="http://schemas.microsoft.com/office/drawing/2014/chartex" xmlns:cx1="http://schemas.microsoft.com/office/drawing/2015/9/8/chartex" xmlns:cx2="http://schemas.microsoft.com/office/drawing/2015/10/21/chartex" xmlns:cx3="http://schemas.microsoft.com/office/drawing/2016/5/9/chartex" xmlns:cx4="http://schemas.microsoft.com/office/drawing/2016/5/10/chartex" xmlns:cx5="http://schemas.microsoft.com/office/drawing/2016/5/11/chartex" xmlns:cx6="http://schemas.microsoft.com/office/drawing/2016/5/12/chartex" xmlns:cx7="http://schemas.microsoft.com/office/drawing/2016/5/13/chartex" xmlns:cx8="http://schemas.microsoft.com/office/drawing/2016/5/14/chartex" xmlns:mc="http://schemas.openxmlformats.org/markup-compatibility/2006" xmlns:aink="http://schemas.microsoft.com/office/drawing/2016/ink" xmlns:am3d="http://schemas.microsoft.com/office/drawing/2017/model3d" xmlns:o="urn:schemas-microsoft-com:office:office" xmlns:r="http://schemas.openxmlformats.org/officeDocument/2006/relationships" xmlns:m="http://schemas.openxmlformats.org/officeDocument/2006/math" xmlns:v="urn:schemas-microsoft-com:vml" xmlns:wp14="http://schemas.microsoft.com/office/word/2010/wordprocessingDrawing" xmlns:wp="http://schemas.openxmlformats.org/drawingml/2006/wordprocessingDrawing" xmlns:w10="urn:schemas-microsoft-com:office:word" xmlns:w="http://schemas.openxmlformats.org/wordprocessingml/2006/main" xmlns:w14="http://schemas.microsoft.com/office/word/2010/wordml" xmlns:w15="http://schemas.microsoft.com/office/word/2012/wordml" xmlns:w16cid="http://schemas.microsoft.com/office/word/2016/wordml/cid" xmlns:w16se="http://schemas.microsoft.com/office/word/2015/wordml/symex" xmlns:wpg="http://schemas.microsoft.com/office/word/2010/wordprocessingGroup" xmlns:wpi="http://schemas.microsoft.com/office/word/2010/wordprocessingInk" xmlns:wne="http://schemas.microsoft.com/office/word/2006/wordml" xmlns:wps="http://schemas.microsoft.com/office/word/2010/wordprocessingShape" mc:Ignorable="w14 w15 w16se w16cid wp14">
   <w:p>
     <w:pPr>
       <w:pStyle w:val="Header"/>
@@ -13653,8 +13720,8 @@
 </file>
 
 <file path=word/numbering.xml><?xml version="1.0" encoding="utf-8"?>
-<w:numbering xmlns:wpc="http://schemas.microsoft.com/office/word/2010/wordprocessingCanvas" xmlns:mo="http://schemas.microsoft.com/office/mac/office/2008/main" xmlns:mc="http://schemas.openxmlformats.org/markup-compatibility/2006" xmlns:mv="urn:schemas-microsoft-com:mac:vml" xmlns:o="urn:schemas-microsoft-com:office:office" xmlns:r="http://schemas.openxmlformats.org/officeDocument/2006/relationships" xmlns:m="http://schemas.openxmlformats.org/officeDocument/2006/math" xmlns:v="urn:schemas-microsoft-com:vml" xmlns:wp14="http://schemas.microsoft.com/office/word/2010/wordprocessingDrawing" xmlns:wp="http://schemas.openxmlformats.org/drawingml/2006/wordprocessingDrawing" xmlns:w10="urn:schemas-microsoft-com:office:word" xmlns:w="http://schemas.openxmlformats.org/wordprocessingml/2006/main" xmlns:w14="http://schemas.microsoft.com/office/word/2010/wordml" xmlns:w15="http://schemas.microsoft.com/office/word/2012/wordml" xmlns:wpg="http://schemas.microsoft.com/office/word/2010/wordprocessingGroup" xmlns:wpi="http://schemas.microsoft.com/office/word/2010/wordprocessingInk" xmlns:wne="http://schemas.microsoft.com/office/word/2006/wordml" xmlns:wps="http://schemas.microsoft.com/office/word/2010/wordprocessingShape" mc:Ignorable="w14 w15 wp14">
-  <w:abstractNum w:abstractNumId="0">
+<w:numbering xmlns:wpc="http://schemas.microsoft.com/office/word/2010/wordprocessingCanvas" xmlns:cx="http://schemas.microsoft.com/office/drawing/2014/chartex" xmlns:cx1="http://schemas.microsoft.com/office/drawing/2015/9/8/chartex" xmlns:cx2="http://schemas.microsoft.com/office/drawing/2015/10/21/chartex" xmlns:cx3="http://schemas.microsoft.com/office/drawing/2016/5/9/chartex" xmlns:cx4="http://schemas.microsoft.com/office/drawing/2016/5/10/chartex" xmlns:cx5="http://schemas.microsoft.com/office/drawing/2016/5/11/chartex" xmlns:cx6="http://schemas.microsoft.com/office/drawing/2016/5/12/chartex" xmlns:cx7="http://schemas.microsoft.com/office/drawing/2016/5/13/chartex" xmlns:cx8="http://schemas.microsoft.com/office/drawing/2016/5/14/chartex" xmlns:mc="http://schemas.openxmlformats.org/markup-compatibility/2006" xmlns:aink="http://schemas.microsoft.com/office/drawing/2016/ink" xmlns:am3d="http://schemas.microsoft.com/office/drawing/2017/model3d" xmlns:o="urn:schemas-microsoft-com:office:office" xmlns:r="http://schemas.openxmlformats.org/officeDocument/2006/relationships" xmlns:m="http://schemas.openxmlformats.org/officeDocument/2006/math" xmlns:v="urn:schemas-microsoft-com:vml" xmlns:wp14="http://schemas.microsoft.com/office/word/2010/wordprocessingDrawing" xmlns:wp="http://schemas.openxmlformats.org/drawingml/2006/wordprocessingDrawing" xmlns:w10="urn:schemas-microsoft-com:office:word" xmlns:w="http://schemas.openxmlformats.org/wordprocessingml/2006/main" xmlns:w14="http://schemas.microsoft.com/office/word/2010/wordml" xmlns:w15="http://schemas.microsoft.com/office/word/2012/wordml" xmlns:w16cid="http://schemas.microsoft.com/office/word/2016/wordml/cid" xmlns:w16se="http://schemas.microsoft.com/office/word/2015/wordml/symex" xmlns:wpg="http://schemas.microsoft.com/office/word/2010/wordprocessingGroup" xmlns:wpi="http://schemas.microsoft.com/office/word/2010/wordprocessingInk" xmlns:wne="http://schemas.microsoft.com/office/word/2006/wordml" xmlns:wps="http://schemas.microsoft.com/office/word/2010/wordprocessingShape" mc:Ignorable="w14 w15 w16se w16cid wp14">
+  <w:abstractNum w:abstractNumId="0" w15:restartNumberingAfterBreak="0">
     <w:nsid w:val="0B196201"/>
     <w:multiLevelType w:val="hybridMultilevel"/>
     <w:tmpl w:val="35D0B8C2"/>
@@ -13743,7 +13810,7 @@
       </w:pPr>
     </w:lvl>
   </w:abstractNum>
-  <w:abstractNum w:abstractNumId="1">
+  <w:abstractNum w:abstractNumId="1" w15:restartNumberingAfterBreak="0">
     <w:nsid w:val="16C77519"/>
     <w:multiLevelType w:val="hybridMultilevel"/>
     <w:tmpl w:val="78E2F946"/>
@@ -13832,7 +13899,7 @@
       </w:pPr>
     </w:lvl>
   </w:abstractNum>
-  <w:abstractNum w:abstractNumId="2">
+  <w:abstractNum w:abstractNumId="2" w15:restartNumberingAfterBreak="0">
     <w:nsid w:val="1B262602"/>
     <w:multiLevelType w:val="hybridMultilevel"/>
     <w:tmpl w:val="C778BF04"/>
@@ -13921,7 +13988,7 @@
       </w:pPr>
     </w:lvl>
   </w:abstractNum>
-  <w:abstractNum w:abstractNumId="3">
+  <w:abstractNum w:abstractNumId="3" w15:restartNumberingAfterBreak="0">
     <w:nsid w:val="1BDB4FDA"/>
     <w:multiLevelType w:val="hybridMultilevel"/>
     <w:tmpl w:val="35F0AAF0"/>
@@ -14010,7 +14077,7 @@
       </w:pPr>
     </w:lvl>
   </w:abstractNum>
-  <w:abstractNum w:abstractNumId="4">
+  <w:abstractNum w:abstractNumId="4" w15:restartNumberingAfterBreak="0">
     <w:nsid w:val="1D0F7353"/>
     <w:multiLevelType w:val="hybridMultilevel"/>
     <w:tmpl w:val="792E5B52"/>
@@ -14099,7 +14166,7 @@
       </w:pPr>
     </w:lvl>
   </w:abstractNum>
-  <w:abstractNum w:abstractNumId="5">
+  <w:abstractNum w:abstractNumId="5" w15:restartNumberingAfterBreak="0">
     <w:nsid w:val="1DD35BEB"/>
     <w:multiLevelType w:val="hybridMultilevel"/>
     <w:tmpl w:val="C0DAF296"/>
@@ -14188,7 +14255,7 @@
       </w:pPr>
     </w:lvl>
   </w:abstractNum>
-  <w:abstractNum w:abstractNumId="6">
+  <w:abstractNum w:abstractNumId="6" w15:restartNumberingAfterBreak="0">
     <w:nsid w:val="2AB641C3"/>
     <w:multiLevelType w:val="hybridMultilevel"/>
     <w:tmpl w:val="11D0ADFA"/>
@@ -14277,7 +14344,7 @@
       </w:pPr>
     </w:lvl>
   </w:abstractNum>
-  <w:abstractNum w:abstractNumId="7">
+  <w:abstractNum w:abstractNumId="7" w15:restartNumberingAfterBreak="0">
     <w:nsid w:val="3F3636AF"/>
     <w:multiLevelType w:val="hybridMultilevel"/>
     <w:tmpl w:val="45EE4DAA"/>
@@ -14390,7 +14457,7 @@
       </w:rPr>
     </w:lvl>
   </w:abstractNum>
-  <w:abstractNum w:abstractNumId="8">
+  <w:abstractNum w:abstractNumId="8" w15:restartNumberingAfterBreak="0">
     <w:nsid w:val="4891287D"/>
     <w:multiLevelType w:val="hybridMultilevel"/>
     <w:tmpl w:val="6C383084"/>
@@ -14479,7 +14546,7 @@
       </w:pPr>
     </w:lvl>
   </w:abstractNum>
-  <w:abstractNum w:abstractNumId="9">
+  <w:abstractNum w:abstractNumId="9" w15:restartNumberingAfterBreak="0">
     <w:nsid w:val="48A64B9B"/>
     <w:multiLevelType w:val="hybridMultilevel"/>
     <w:tmpl w:val="94B67C1A"/>
@@ -14568,7 +14635,7 @@
       </w:pPr>
     </w:lvl>
   </w:abstractNum>
-  <w:abstractNum w:abstractNumId="10">
+  <w:abstractNum w:abstractNumId="10" w15:restartNumberingAfterBreak="0">
     <w:nsid w:val="6DAB7D34"/>
     <w:multiLevelType w:val="hybridMultilevel"/>
     <w:tmpl w:val="275A0746"/>
@@ -14681,7 +14748,7 @@
       </w:rPr>
     </w:lvl>
   </w:abstractNum>
-  <w:abstractNum w:abstractNumId="11">
+  <w:abstractNum w:abstractNumId="11" w15:restartNumberingAfterBreak="0">
     <w:nsid w:val="6E156527"/>
     <w:multiLevelType w:val="hybridMultilevel"/>
     <w:tmpl w:val="35C8949C"/>
@@ -14770,7 +14837,7 @@
       </w:pPr>
     </w:lvl>
   </w:abstractNum>
-  <w:abstractNum w:abstractNumId="12">
+  <w:abstractNum w:abstractNumId="12" w15:restartNumberingAfterBreak="0">
     <w:nsid w:val="70E95A93"/>
     <w:multiLevelType w:val="hybridMultilevel"/>
     <w:tmpl w:val="59A46CDE"/>
@@ -14902,7 +14969,7 @@
 </file>
 
 <file path=word/styles.xml><?xml version="1.0" encoding="utf-8"?>
-<w:styles xmlns:mc="http://schemas.openxmlformats.org/markup-compatibility/2006" xmlns:r="http://schemas.openxmlformats.org/officeDocument/2006/relationships" xmlns:w="http://schemas.openxmlformats.org/wordprocessingml/2006/main" xmlns:w14="http://schemas.microsoft.com/office/word/2010/wordml" xmlns:w15="http://schemas.microsoft.com/office/word/2012/wordml" mc:Ignorable="w14 w15">
+<w:styles xmlns:mc="http://schemas.openxmlformats.org/markup-compatibility/2006" xmlns:r="http://schemas.openxmlformats.org/officeDocument/2006/relationships" xmlns:w="http://schemas.openxmlformats.org/wordprocessingml/2006/main" xmlns:w14="http://schemas.microsoft.com/office/word/2010/wordml" xmlns:w15="http://schemas.microsoft.com/office/word/2012/wordml" xmlns:w16cid="http://schemas.microsoft.com/office/word/2016/wordml/cid" xmlns:w16se="http://schemas.microsoft.com/office/word/2015/wordml/symex" mc:Ignorable="w14 w15 w16se w16cid">
   <w:docDefaults>
     <w:rPrDefault>
       <w:rPr>
@@ -14918,7 +14985,7 @@
       </w:pPr>
     </w:pPrDefault>
   </w:docDefaults>
-  <w:latentStyles w:defLockedState="0" w:defUIPriority="99" w:defSemiHidden="0" w:defUnhideWhenUsed="0" w:defQFormat="0" w:count="382">
+  <w:latentStyles w:defLockedState="0" w:defUIPriority="99" w:defSemiHidden="0" w:defUnhideWhenUsed="0" w:defQFormat="0" w:count="375">
     <w:lsdException w:name="Normal" w:uiPriority="0" w:qFormat="1"/>
     <w:lsdException w:name="heading 1" w:uiPriority="9" w:qFormat="1"/>
     <w:lsdException w:name="heading 2" w:semiHidden="1" w:uiPriority="9" w:unhideWhenUsed="1" w:qFormat="1"/>
@@ -15024,6 +15091,7 @@
     <w:lsdException w:name="HTML Sample" w:semiHidden="1" w:unhideWhenUsed="1"/>
     <w:lsdException w:name="HTML Typewriter" w:semiHidden="1" w:unhideWhenUsed="1"/>
     <w:lsdException w:name="HTML Variable" w:semiHidden="1" w:unhideWhenUsed="1"/>
+    <w:lsdException w:name="Normal Table" w:semiHidden="1" w:unhideWhenUsed="1"/>
     <w:lsdException w:name="annotation subject" w:semiHidden="1" w:unhideWhenUsed="1"/>
     <w:lsdException w:name="No List" w:semiHidden="1" w:unhideWhenUsed="1"/>
     <w:lsdException w:name="Outline List 1" w:semiHidden="1" w:unhideWhenUsed="1"/>
@@ -15069,9 +15137,11 @@
     <w:lsdException w:name="Table Subtle 1" w:semiHidden="1" w:unhideWhenUsed="1"/>
     <w:lsdException w:name="Table Subtle 2" w:semiHidden="1" w:unhideWhenUsed="1"/>
     <w:lsdException w:name="Table Web 1" w:semiHidden="1" w:unhideWhenUsed="1"/>
+    <w:lsdException w:name="Table Web 2" w:semiHidden="1" w:unhideWhenUsed="1"/>
     <w:lsdException w:name="Table Web 3" w:semiHidden="1" w:unhideWhenUsed="1"/>
     <w:lsdException w:name="Balloon Text" w:semiHidden="1" w:unhideWhenUsed="1"/>
     <w:lsdException w:name="Table Grid" w:uiPriority="59"/>
+    <w:lsdException w:name="Table Theme" w:semiHidden="1" w:unhideWhenUsed="1"/>
     <w:lsdException w:name="Placeholder Text" w:semiHidden="1"/>
     <w:lsdException w:name="No Spacing" w:uiPriority="1" w:qFormat="1"/>
     <w:lsdException w:name="Light Shading" w:uiPriority="60"/>

</xml_diff>